<commit_message>
added solutions to question 6
</commit_message>
<xml_diff>
--- a/Assignment2/NSQ1 S25 Course Assignment 2.docx
+++ b/Assignment2/NSQ1 S25 Course Assignment 2.docx
@@ -174,6 +174,116 @@
         </w:rPr>
         <w:t xml:space="preserve"> course assignment.</w:t>
       </w:r>
+      <w:r>
+        <w:rPr>
+          <w:lang w:val="en-GB"/>
+        </w:rPr>
+        <w:br/>
+      </w:r>
+      <w:r>
+        <w:rPr>
+          <w:lang w:val="en-GB"/>
+        </w:rPr>
+        <w:br/>
+      </w:r>
+      <w:r>
+        <w:rPr>
+          <w:b/>
+          <w:bCs/>
+          <w:u w:val="single"/>
+          <w:lang w:val="en-GB"/>
+        </w:rPr>
+        <w:t xml:space="preserve">In </w:t>
+      </w:r>
+      <w:proofErr w:type="spellStart"/>
+      <w:r>
+        <w:rPr>
+          <w:b/>
+          <w:bCs/>
+          <w:u w:val="single"/>
+          <w:lang w:val="en-GB"/>
+        </w:rPr>
+        <w:t>create_</w:t>
+      </w:r>
+      <w:proofErr w:type="gramStart"/>
+      <w:r>
+        <w:rPr>
+          <w:b/>
+          <w:bCs/>
+          <w:u w:val="single"/>
+          <w:lang w:val="en-GB"/>
+        </w:rPr>
+        <w:t>schemas.mongodb</w:t>
+      </w:r>
+      <w:proofErr w:type="spellEnd"/>
+      <w:proofErr w:type="gramEnd"/>
+      <w:r>
+        <w:rPr>
+          <w:b/>
+          <w:bCs/>
+          <w:u w:val="single"/>
+          <w:lang w:val="en-GB"/>
+        </w:rPr>
+        <w:br/>
+      </w:r>
+      <w:r>
+        <w:rPr>
+          <w:b/>
+          <w:bCs/>
+          <w:u w:val="single"/>
+          <w:lang w:val="en-GB"/>
+        </w:rPr>
+        <w:t xml:space="preserve">In </w:t>
+      </w:r>
+      <w:proofErr w:type="spellStart"/>
+      <w:r>
+        <w:rPr>
+          <w:b/>
+          <w:bCs/>
+          <w:u w:val="single"/>
+          <w:lang w:val="en-GB"/>
+        </w:rPr>
+        <w:t>populate_</w:t>
+      </w:r>
+      <w:proofErr w:type="gramStart"/>
+      <w:r>
+        <w:rPr>
+          <w:b/>
+          <w:bCs/>
+          <w:u w:val="single"/>
+          <w:lang w:val="en-GB"/>
+        </w:rPr>
+        <w:t>collections</w:t>
+      </w:r>
+      <w:r>
+        <w:rPr>
+          <w:b/>
+          <w:bCs/>
+          <w:u w:val="single"/>
+          <w:lang w:val="en-GB"/>
+        </w:rPr>
+        <w:t>.mongodb</w:t>
+      </w:r>
+      <w:proofErr w:type="spellEnd"/>
+      <w:proofErr w:type="gramEnd"/>
+      <w:r>
+        <w:rPr>
+          <w:b/>
+          <w:bCs/>
+          <w:u w:val="single"/>
+          <w:lang w:val="en-GB"/>
+        </w:rPr>
+        <w:br/>
+      </w:r>
+      <w:r>
+        <w:rPr>
+          <w:b/>
+          <w:bCs/>
+          <w:u w:val="single"/>
+          <w:lang w:val="en-GB"/>
+        </w:rPr>
+        <w:t>In queries_assignment1.mongodb</w:t>
+      </w:r>
     </w:p>
     <w:p>
       <w:pPr>
@@ -206,20 +316,51 @@
         <w:rPr>
           <w:lang w:val="en-GB"/>
         </w:rPr>
-        <w:t xml:space="preserve"> </w:t>
-      </w:r>
-      <w:r>
-        <w:rPr>
-          <w:lang w:val="en-GB"/>
-        </w:rPr>
-        <w:t>Design</w:t>
-      </w:r>
-      <w:r>
-        <w:rPr>
-          <w:lang w:val="en-GB"/>
-        </w:rPr>
-        <w:t xml:space="preserve"> indexes where it seems appropriate.</w:t>
-      </w:r>
+        <w:t xml:space="preserve"> Implement indexes where it seems appropriate.</w:t>
+      </w:r>
+      <w:r>
+        <w:rPr>
+          <w:lang w:val="en-GB"/>
+        </w:rPr>
+        <w:br/>
+      </w:r>
+      <w:r>
+        <w:rPr>
+          <w:lang w:val="en-GB"/>
+        </w:rPr>
+        <w:br/>
+      </w:r>
+      <w:r>
+        <w:rPr>
+          <w:b/>
+          <w:bCs/>
+          <w:u w:val="single"/>
+          <w:lang w:val="en-GB"/>
+        </w:rPr>
+        <w:t xml:space="preserve">In </w:t>
+      </w:r>
+      <w:proofErr w:type="spellStart"/>
+      <w:r>
+        <w:rPr>
+          <w:b/>
+          <w:bCs/>
+          <w:u w:val="single"/>
+          <w:lang w:val="en-GB"/>
+        </w:rPr>
+        <w:t>create_</w:t>
+      </w:r>
+      <w:proofErr w:type="gramStart"/>
+      <w:r>
+        <w:rPr>
+          <w:b/>
+          <w:bCs/>
+          <w:u w:val="single"/>
+          <w:lang w:val="en-GB"/>
+        </w:rPr>
+        <w:t>schemas.mongodb</w:t>
+      </w:r>
+      <w:proofErr w:type="spellEnd"/>
+      <w:proofErr w:type="gramEnd"/>
     </w:p>
     <w:p>
       <w:pPr>
@@ -395,6 +536,27 @@
         </w:rPr>
         <w:t>Sell 3 copies of one book and 2 of another in a single order</w:t>
       </w:r>
+      <w:r>
+        <w:rPr>
+          <w:lang w:val="en-GB"/>
+        </w:rPr>
+        <w:br/>
+      </w:r>
+      <w:r>
+        <w:rPr>
+          <w:lang w:val="en-GB"/>
+        </w:rPr>
+        <w:br/>
+        <w:t xml:space="preserve">all the code is in </w:t>
+      </w:r>
+      <w:r>
+        <w:rPr>
+          <w:b/>
+          <w:bCs/>
+          <w:lang w:val="en-GB"/>
+        </w:rPr>
+        <w:t>questions4.js</w:t>
+      </w:r>
     </w:p>
     <w:p>
       <w:pPr>
@@ -407,6 +569,7 @@
         <w:rPr>
           <w:lang w:val="en-GB"/>
         </w:rPr>
+        <w:lastRenderedPageBreak/>
         <w:t xml:space="preserve">4b. </w:t>
       </w:r>
       <w:r>
@@ -440,7 +603,21 @@
         <w:rPr>
           <w:lang w:val="en-GB"/>
         </w:rPr>
-        <w:t>) or aggregate() statements to return the following data</w:t>
+        <w:t xml:space="preserve">) or </w:t>
+      </w:r>
+      <w:proofErr w:type="gramStart"/>
+      <w:r>
+        <w:rPr>
+          <w:lang w:val="en-GB"/>
+        </w:rPr>
+        <w:t>aggregate(</w:t>
+      </w:r>
+      <w:proofErr w:type="gramEnd"/>
+      <w:r>
+        <w:rPr>
+          <w:lang w:val="en-GB"/>
+        </w:rPr>
+        <w:t>) statements to return the following data</w:t>
       </w:r>
     </w:p>
     <w:p>
@@ -512,29 +689,20 @@
         <w:rPr>
           <w:lang w:val="en-GB"/>
         </w:rPr>
-        <w:lastRenderedPageBreak/>
         <w:t xml:space="preserve">Books that are categorized as neither </w:t>
       </w:r>
       <w:r>
         <w:rPr>
           <w:lang w:val="en-GB"/>
         </w:rPr>
-        <w:t xml:space="preserve">science fiction nor </w:t>
-      </w:r>
-      <w:proofErr w:type="gramStart"/>
-      <w:r>
-        <w:rPr>
-          <w:lang w:val="en-GB"/>
-        </w:rPr>
-        <w:t>fantasy</w:t>
-      </w:r>
-      <w:r>
-        <w:rPr>
-          <w:lang w:val="en-GB"/>
-        </w:rPr>
-        <w:t xml:space="preserve">  (</w:t>
-      </w:r>
-      <w:proofErr w:type="gramEnd"/>
+        <w:t>science fiction nor fantasy</w:t>
+      </w:r>
+      <w:r>
+        <w:rPr>
+          <w:lang w:val="en-GB"/>
+        </w:rPr>
+        <w:t xml:space="preserve"> (</w:t>
+      </w:r>
       <w:r>
         <w:rPr>
           <w:b/>
@@ -748,21 +916,7 @@
         <w:rPr>
           <w:lang w:val="en-GB"/>
         </w:rPr>
-        <w:t xml:space="preserve"> $</w:t>
-      </w:r>
-      <w:proofErr w:type="spellStart"/>
-      <w:r>
-        <w:rPr>
-          <w:lang w:val="en-GB"/>
-        </w:rPr>
-        <w:t>graphLookup</w:t>
-      </w:r>
-      <w:proofErr w:type="spellEnd"/>
-      <w:r>
-        <w:rPr>
-          <w:lang w:val="en-GB"/>
-        </w:rPr>
-        <w:t>)</w:t>
+        <w:t xml:space="preserve"> $graphLookup)</w:t>
       </w:r>
     </w:p>
     <w:p>
@@ -800,6 +954,27 @@
         </w:rPr>
         <w:t>For each category: Number of books in the category including books in its subcategories.</w:t>
       </w:r>
+      <w:r>
+        <w:rPr>
+          <w:lang w:val="en-GB"/>
+        </w:rPr>
+        <w:br/>
+      </w:r>
+      <w:r>
+        <w:rPr>
+          <w:lang w:val="en-GB"/>
+        </w:rPr>
+        <w:br/>
+        <w:t xml:space="preserve">all the code is in </w:t>
+      </w:r>
+      <w:r>
+        <w:rPr>
+          <w:b/>
+          <w:bCs/>
+          <w:lang w:val="en-GB"/>
+        </w:rPr>
+        <w:t>questions4.js</w:t>
+      </w:r>
     </w:p>
     <w:p>
       <w:pPr>
@@ -820,23 +995,17 @@
         <w:pStyle w:val="ListParagraph"/>
         <w:numPr>
           <w:ilvl w:val="0"/>
-          <w:numId w:val="5"/>
-        </w:numPr>
-        <w:rPr>
-          <w:lang w:val="en-GB"/>
-        </w:rPr>
-      </w:pPr>
-      <w:r>
-        <w:rPr>
-          <w:lang w:val="en-GB"/>
-        </w:rPr>
-        <w:t>Create a cluster and a database in MongoDB Atlas. Create a collection for each of the collections in Question</w:t>
-      </w:r>
-      <w:r>
-        <w:rPr>
-          <w:lang w:val="en-GB"/>
-        </w:rPr>
-        <w:t xml:space="preserve"> 2.</w:t>
+          <w:numId w:val="6"/>
+        </w:numPr>
+        <w:rPr>
+          <w:lang w:val="en-GB"/>
+        </w:rPr>
+      </w:pPr>
+      <w:r>
+        <w:rPr>
+          <w:lang w:val="en-GB"/>
+        </w:rPr>
+        <w:t>Create a cluster and a database in MongoDB Atlas. Create a collection for each of the collections in Question 2.</w:t>
       </w:r>
     </w:p>
     <w:p>
@@ -844,7 +1013,7 @@
         <w:pStyle w:val="ListParagraph"/>
         <w:numPr>
           <w:ilvl w:val="0"/>
-          <w:numId w:val="5"/>
+          <w:numId w:val="6"/>
         </w:numPr>
         <w:rPr>
           <w:lang w:val="en-GB"/>
@@ -890,7 +1059,7 @@
         <w:pStyle w:val="ListParagraph"/>
         <w:numPr>
           <w:ilvl w:val="1"/>
-          <w:numId w:val="5"/>
+          <w:numId w:val="6"/>
         </w:numPr>
         <w:rPr>
           <w:lang w:val="en-GB"/>
@@ -908,7 +1077,7 @@
         <w:pStyle w:val="ListParagraph"/>
         <w:numPr>
           <w:ilvl w:val="1"/>
-          <w:numId w:val="5"/>
+          <w:numId w:val="6"/>
         </w:numPr>
         <w:rPr>
           <w:lang w:val="en-GB"/>
@@ -934,7 +1103,7 @@
         </w:rPr>
         <w:t xml:space="preserve">” property with the </w:t>
       </w:r>
-      <w:hyperlink w:history="1" r:id="rId5">
+      <w:hyperlink r:id="rId5" w:history="1">
         <w:r>
           <w:rPr>
             <w:rStyle w:val="Hyperlink"/>
@@ -955,7 +1124,7 @@
         <w:pStyle w:val="ListParagraph"/>
         <w:numPr>
           <w:ilvl w:val="0"/>
-          <w:numId w:val="5"/>
+          <w:numId w:val="6"/>
         </w:numPr>
         <w:rPr>
           <w:lang w:val="en-GB"/>
@@ -970,14 +1139,33 @@
     </w:p>
     <w:p>
       <w:pPr>
-        <w:rPr>
-          <w:lang w:val="en-GB"/>
-        </w:rPr>
-      </w:pPr>
-      <w:r>
-        <w:rPr>
-          <w:lang w:val="en-GB"/>
-        </w:rPr>
+        <w:pStyle w:val="ListParagraph"/>
+        <w:numPr>
+          <w:ilvl w:val="1"/>
+          <w:numId w:val="6"/>
+        </w:numPr>
+        <w:rPr>
+          <w:lang w:val="en-GB"/>
+        </w:rPr>
+      </w:pPr>
+      <w:r>
+        <w:rPr>
+          <w:lang w:val="en-GB"/>
+        </w:rPr>
+        <w:t>Already implemented</w:t>
+      </w:r>
+    </w:p>
+    <w:p>
+      <w:pPr>
+        <w:rPr>
+          <w:lang w:val="en-GB"/>
+        </w:rPr>
+      </w:pPr>
+      <w:r>
+        <w:rPr>
+          <w:lang w:val="en-GB"/>
+        </w:rPr>
+        <w:lastRenderedPageBreak/>
         <w:t>Document this with</w:t>
       </w:r>
     </w:p>
@@ -986,7 +1174,7 @@
         <w:pStyle w:val="ListParagraph"/>
         <w:numPr>
           <w:ilvl w:val="0"/>
-          <w:numId w:val="6"/>
+          <w:numId w:val="9"/>
         </w:numPr>
         <w:rPr>
           <w:lang w:val="en-GB"/>
@@ -1001,10 +1189,670 @@
     </w:p>
     <w:p>
       <w:pPr>
+        <w:spacing w:after="0" w:line="240" w:lineRule="auto"/>
+        <w:rPr>
+          <w:lang w:val="en-GB"/>
+        </w:rPr>
+      </w:pPr>
+      <w:r>
+        <w:rPr>
+          <w:lang w:val="en-GB"/>
+        </w:rPr>
+        <w:t>The trigger has been implemented through the MongoDB Atlas UI (enabling Full Document option)</w:t>
+      </w:r>
+      <w:r>
+        <w:rPr>
+          <w:lang w:val="en-GB"/>
+        </w:rPr>
+        <w:br/>
+      </w:r>
+      <w:r>
+        <w:rPr>
+          <w:lang w:val="en-GB"/>
+        </w:rPr>
+        <w:br/>
+      </w:r>
+      <w:r>
+        <w:rPr>
+          <w:lang w:val="en-GB"/>
+        </w:rPr>
+        <w:t>exports = async function (</w:t>
+      </w:r>
+      <w:proofErr w:type="spellStart"/>
+      <w:r>
+        <w:rPr>
+          <w:lang w:val="en-GB"/>
+        </w:rPr>
+        <w:t>changeEvent</w:t>
+      </w:r>
+      <w:proofErr w:type="spellEnd"/>
+      <w:r>
+        <w:rPr>
+          <w:lang w:val="en-GB"/>
+        </w:rPr>
+        <w:t>) {</w:t>
+      </w:r>
+    </w:p>
+    <w:p>
+      <w:pPr>
+        <w:spacing w:after="0" w:line="240" w:lineRule="auto"/>
+        <w:rPr>
+          <w:lang w:val="en-GB"/>
+        </w:rPr>
+      </w:pPr>
+      <w:r>
+        <w:rPr>
+          <w:lang w:val="en-GB"/>
+        </w:rPr>
+        <w:t xml:space="preserve">  try {</w:t>
+      </w:r>
+    </w:p>
+    <w:p>
+      <w:pPr>
+        <w:spacing w:after="0" w:line="240" w:lineRule="auto"/>
+        <w:rPr>
+          <w:lang w:val="en-GB"/>
+        </w:rPr>
+      </w:pPr>
+      <w:r>
+        <w:rPr>
+          <w:lang w:val="en-GB"/>
+        </w:rPr>
+        <w:t xml:space="preserve">    </w:t>
+      </w:r>
+      <w:proofErr w:type="spellStart"/>
+      <w:r>
+        <w:rPr>
+          <w:lang w:val="en-GB"/>
+        </w:rPr>
+        <w:t>const</w:t>
+      </w:r>
+      <w:proofErr w:type="spellEnd"/>
+      <w:r>
+        <w:rPr>
+          <w:lang w:val="en-GB"/>
+        </w:rPr>
+        <w:t xml:space="preserve"> </w:t>
+      </w:r>
+      <w:proofErr w:type="spellStart"/>
+      <w:r>
+        <w:rPr>
+          <w:lang w:val="en-GB"/>
+        </w:rPr>
+        <w:t>orderLogCollection</w:t>
+      </w:r>
+      <w:proofErr w:type="spellEnd"/>
+      <w:r>
+        <w:rPr>
+          <w:lang w:val="en-GB"/>
+        </w:rPr>
+        <w:t xml:space="preserve"> = </w:t>
+      </w:r>
+      <w:proofErr w:type="spellStart"/>
+      <w:proofErr w:type="gramStart"/>
+      <w:r>
+        <w:rPr>
+          <w:lang w:val="en-GB"/>
+        </w:rPr>
+        <w:t>context.services</w:t>
+      </w:r>
+      <w:proofErr w:type="spellEnd"/>
+      <w:proofErr w:type="gramEnd"/>
+    </w:p>
+    <w:p>
+      <w:pPr>
+        <w:spacing w:after="0" w:line="240" w:lineRule="auto"/>
+        <w:rPr>
+          <w:lang w:val="en-GB"/>
+        </w:rPr>
+      </w:pPr>
+      <w:r>
+        <w:rPr>
+          <w:lang w:val="en-GB"/>
+        </w:rPr>
+        <w:t xml:space="preserve">      </w:t>
+      </w:r>
+      <w:proofErr w:type="gramStart"/>
+      <w:r>
+        <w:rPr>
+          <w:lang w:val="en-GB"/>
+        </w:rPr>
+        <w:t>.get</w:t>
+      </w:r>
+      <w:proofErr w:type="gramEnd"/>
+      <w:r>
+        <w:rPr>
+          <w:lang w:val="en-GB"/>
+        </w:rPr>
+        <w:t>("NSQ")</w:t>
+      </w:r>
+    </w:p>
+    <w:p>
+      <w:pPr>
+        <w:spacing w:after="0" w:line="240" w:lineRule="auto"/>
+        <w:rPr>
+          <w:lang w:val="en-GB"/>
+        </w:rPr>
+      </w:pPr>
+      <w:r>
+        <w:rPr>
+          <w:lang w:val="en-GB"/>
+        </w:rPr>
+        <w:t xml:space="preserve">      .</w:t>
+      </w:r>
+      <w:proofErr w:type="spellStart"/>
+      <w:r>
+        <w:rPr>
+          <w:lang w:val="en-GB"/>
+        </w:rPr>
+        <w:t>db</w:t>
+      </w:r>
+      <w:proofErr w:type="spellEnd"/>
+      <w:r>
+        <w:rPr>
+          <w:lang w:val="en-GB"/>
+        </w:rPr>
+        <w:t>("assignment2")</w:t>
+      </w:r>
+    </w:p>
+    <w:p>
+      <w:pPr>
+        <w:spacing w:after="0" w:line="240" w:lineRule="auto"/>
+        <w:rPr>
+          <w:lang w:val="en-GB"/>
+        </w:rPr>
+      </w:pPr>
+      <w:r>
+        <w:rPr>
+          <w:lang w:val="en-GB"/>
+        </w:rPr>
+        <w:t xml:space="preserve">      </w:t>
+      </w:r>
+      <w:proofErr w:type="gramStart"/>
+      <w:r>
+        <w:rPr>
+          <w:lang w:val="en-GB"/>
+        </w:rPr>
+        <w:t>.collection</w:t>
+      </w:r>
+      <w:proofErr w:type="gramEnd"/>
+      <w:r>
+        <w:rPr>
+          <w:lang w:val="en-GB"/>
+        </w:rPr>
+        <w:t>("</w:t>
+      </w:r>
+      <w:proofErr w:type="spellStart"/>
+      <w:r>
+        <w:rPr>
+          <w:lang w:val="en-GB"/>
+        </w:rPr>
+        <w:t>orderLog</w:t>
+      </w:r>
+      <w:proofErr w:type="spellEnd"/>
+      <w:r>
+        <w:rPr>
+          <w:lang w:val="en-GB"/>
+        </w:rPr>
+        <w:t>"</w:t>
+      </w:r>
+      <w:proofErr w:type="gramStart"/>
+      <w:r>
+        <w:rPr>
+          <w:lang w:val="en-GB"/>
+        </w:rPr>
+        <w:t>);</w:t>
+      </w:r>
+      <w:proofErr w:type="gramEnd"/>
+    </w:p>
+    <w:p>
+      <w:pPr>
+        <w:spacing w:after="0" w:line="240" w:lineRule="auto"/>
+        <w:rPr>
+          <w:lang w:val="en-GB"/>
+        </w:rPr>
+      </w:pPr>
+    </w:p>
+    <w:p>
+      <w:pPr>
+        <w:spacing w:after="0" w:line="240" w:lineRule="auto"/>
+        <w:rPr>
+          <w:lang w:val="en-GB"/>
+        </w:rPr>
+      </w:pPr>
+      <w:r>
+        <w:rPr>
+          <w:lang w:val="en-GB"/>
+        </w:rPr>
+        <w:t xml:space="preserve">    if (</w:t>
+      </w:r>
+      <w:proofErr w:type="spellStart"/>
+      <w:r>
+        <w:rPr>
+          <w:lang w:val="en-GB"/>
+        </w:rPr>
+        <w:t>changeEvent.operationType</w:t>
+      </w:r>
+      <w:proofErr w:type="spellEnd"/>
+      <w:r>
+        <w:rPr>
+          <w:lang w:val="en-GB"/>
+        </w:rPr>
+        <w:t xml:space="preserve"> === "insert") {</w:t>
+      </w:r>
+    </w:p>
+    <w:p>
+      <w:pPr>
+        <w:spacing w:after="0" w:line="240" w:lineRule="auto"/>
+        <w:rPr>
+          <w:lang w:val="en-GB"/>
+        </w:rPr>
+      </w:pPr>
+      <w:r>
+        <w:rPr>
+          <w:lang w:val="en-GB"/>
+        </w:rPr>
+        <w:t xml:space="preserve">      await </w:t>
+      </w:r>
+      <w:proofErr w:type="spellStart"/>
+      <w:r>
+        <w:rPr>
+          <w:lang w:val="en-GB"/>
+        </w:rPr>
+        <w:t>orderLogCollection.insertOne</w:t>
+      </w:r>
+      <w:proofErr w:type="spellEnd"/>
+      <w:r>
+        <w:rPr>
+          <w:lang w:val="en-GB"/>
+        </w:rPr>
+        <w:t>({</w:t>
+      </w:r>
+    </w:p>
+    <w:p>
+      <w:pPr>
+        <w:spacing w:after="0" w:line="240" w:lineRule="auto"/>
+        <w:rPr>
+          <w:lang w:val="en-GB"/>
+        </w:rPr>
+      </w:pPr>
+      <w:r>
+        <w:rPr>
+          <w:lang w:val="en-GB"/>
+        </w:rPr>
+        <w:t xml:space="preserve">        inserted: </w:t>
+      </w:r>
+      <w:proofErr w:type="spellStart"/>
+      <w:r>
+        <w:rPr>
+          <w:lang w:val="en-GB"/>
+        </w:rPr>
+        <w:t>changeEvent.fullDocument</w:t>
+      </w:r>
+      <w:proofErr w:type="spellEnd"/>
+      <w:r>
+        <w:rPr>
+          <w:lang w:val="en-GB"/>
+        </w:rPr>
+        <w:t>,</w:t>
+      </w:r>
+    </w:p>
+    <w:p>
+      <w:pPr>
+        <w:spacing w:after="0" w:line="240" w:lineRule="auto"/>
+        <w:rPr>
+          <w:lang w:val="en-GB"/>
+        </w:rPr>
+      </w:pPr>
+      <w:r>
+        <w:rPr>
+          <w:lang w:val="en-GB"/>
+        </w:rPr>
+        <w:t xml:space="preserve">      });</w:t>
+      </w:r>
+    </w:p>
+    <w:p>
+      <w:pPr>
+        <w:spacing w:after="0" w:line="240" w:lineRule="auto"/>
+        <w:rPr>
+          <w:lang w:val="en-GB"/>
+        </w:rPr>
+      </w:pPr>
+      <w:r>
+        <w:rPr>
+          <w:lang w:val="en-GB"/>
+        </w:rPr>
+        <w:t xml:space="preserve">    } else if (</w:t>
+      </w:r>
+      <w:proofErr w:type="spellStart"/>
+      <w:r>
+        <w:rPr>
+          <w:lang w:val="en-GB"/>
+        </w:rPr>
+        <w:t>changeEvent.operationType</w:t>
+      </w:r>
+      <w:proofErr w:type="spellEnd"/>
+      <w:r>
+        <w:rPr>
+          <w:lang w:val="en-GB"/>
+        </w:rPr>
+        <w:t xml:space="preserve"> === "update") {</w:t>
+      </w:r>
+    </w:p>
+    <w:p>
+      <w:pPr>
+        <w:spacing w:after="0" w:line="240" w:lineRule="auto"/>
+        <w:rPr>
+          <w:lang w:val="en-GB"/>
+        </w:rPr>
+      </w:pPr>
+      <w:r>
+        <w:rPr>
+          <w:lang w:val="en-GB"/>
+        </w:rPr>
+        <w:t xml:space="preserve">      await </w:t>
+      </w:r>
+      <w:proofErr w:type="spellStart"/>
+      <w:r>
+        <w:rPr>
+          <w:lang w:val="en-GB"/>
+        </w:rPr>
+        <w:t>orderLogCollection.insertOne</w:t>
+      </w:r>
+      <w:proofErr w:type="spellEnd"/>
+      <w:r>
+        <w:rPr>
+          <w:lang w:val="en-GB"/>
+        </w:rPr>
+        <w:t>({</w:t>
+      </w:r>
+    </w:p>
+    <w:p>
+      <w:pPr>
+        <w:spacing w:after="0" w:line="240" w:lineRule="auto"/>
+        <w:rPr>
+          <w:lang w:val="en-GB"/>
+        </w:rPr>
+      </w:pPr>
+      <w:r>
+        <w:rPr>
+          <w:lang w:val="en-GB"/>
+        </w:rPr>
+        <w:t xml:space="preserve">        updated: </w:t>
+      </w:r>
+      <w:proofErr w:type="spellStart"/>
+      <w:r>
+        <w:rPr>
+          <w:lang w:val="en-GB"/>
+        </w:rPr>
+        <w:t>changeEvent.fullDocument</w:t>
+      </w:r>
+      <w:proofErr w:type="spellEnd"/>
+      <w:r>
+        <w:rPr>
+          <w:lang w:val="en-GB"/>
+        </w:rPr>
+        <w:t>,</w:t>
+      </w:r>
+    </w:p>
+    <w:p>
+      <w:pPr>
+        <w:spacing w:after="0" w:line="240" w:lineRule="auto"/>
+        <w:rPr>
+          <w:lang w:val="en-GB"/>
+        </w:rPr>
+      </w:pPr>
+      <w:r>
+        <w:rPr>
+          <w:lang w:val="en-GB"/>
+        </w:rPr>
+        <w:t xml:space="preserve">        </w:t>
+      </w:r>
+      <w:proofErr w:type="spellStart"/>
+      <w:r>
+        <w:rPr>
+          <w:lang w:val="en-GB"/>
+        </w:rPr>
+        <w:t>updateDescription</w:t>
+      </w:r>
+      <w:proofErr w:type="spellEnd"/>
+      <w:r>
+        <w:rPr>
+          <w:lang w:val="en-GB"/>
+        </w:rPr>
+        <w:t xml:space="preserve">: </w:t>
+      </w:r>
+      <w:proofErr w:type="spellStart"/>
+      <w:r>
+        <w:rPr>
+          <w:lang w:val="en-GB"/>
+        </w:rPr>
+        <w:t>changeEvent.updateDescription</w:t>
+      </w:r>
+      <w:proofErr w:type="spellEnd"/>
+      <w:r>
+        <w:rPr>
+          <w:lang w:val="en-GB"/>
+        </w:rPr>
+        <w:t>,</w:t>
+      </w:r>
+    </w:p>
+    <w:p>
+      <w:pPr>
+        <w:spacing w:after="0" w:line="240" w:lineRule="auto"/>
+        <w:rPr>
+          <w:lang w:val="en-GB"/>
+        </w:rPr>
+      </w:pPr>
+      <w:r>
+        <w:rPr>
+          <w:lang w:val="en-GB"/>
+        </w:rPr>
+        <w:t xml:space="preserve">      });</w:t>
+      </w:r>
+    </w:p>
+    <w:p>
+      <w:pPr>
+        <w:spacing w:after="0" w:line="240" w:lineRule="auto"/>
+        <w:rPr>
+          <w:lang w:val="en-GB"/>
+        </w:rPr>
+      </w:pPr>
+      <w:r>
+        <w:rPr>
+          <w:lang w:val="en-GB"/>
+        </w:rPr>
+        <w:t xml:space="preserve">    }</w:t>
+      </w:r>
+    </w:p>
+    <w:p>
+      <w:pPr>
+        <w:spacing w:after="0" w:line="240" w:lineRule="auto"/>
+        <w:rPr>
+          <w:lang w:val="en-GB"/>
+        </w:rPr>
+      </w:pPr>
+    </w:p>
+    <w:p>
+      <w:pPr>
+        <w:spacing w:after="0" w:line="240" w:lineRule="auto"/>
+        <w:rPr>
+          <w:lang w:val="en-GB"/>
+        </w:rPr>
+      </w:pPr>
+      <w:r>
+        <w:rPr>
+          <w:lang w:val="en-GB"/>
+        </w:rPr>
+        <w:t xml:space="preserve">    return </w:t>
+      </w:r>
+      <w:proofErr w:type="gramStart"/>
+      <w:r>
+        <w:rPr>
+          <w:lang w:val="en-GB"/>
+        </w:rPr>
+        <w:t>{ success</w:t>
+      </w:r>
+      <w:proofErr w:type="gramEnd"/>
+      <w:r>
+        <w:rPr>
+          <w:lang w:val="en-GB"/>
+        </w:rPr>
+        <w:t xml:space="preserve">: </w:t>
+      </w:r>
+      <w:proofErr w:type="gramStart"/>
+      <w:r>
+        <w:rPr>
+          <w:lang w:val="en-GB"/>
+        </w:rPr>
+        <w:t>true }</w:t>
+      </w:r>
+      <w:proofErr w:type="gramEnd"/>
+      <w:r>
+        <w:rPr>
+          <w:lang w:val="en-GB"/>
+        </w:rPr>
+        <w:t>;</w:t>
+      </w:r>
+    </w:p>
+    <w:p>
+      <w:pPr>
+        <w:spacing w:after="0" w:line="240" w:lineRule="auto"/>
+        <w:rPr>
+          <w:lang w:val="en-GB"/>
+        </w:rPr>
+      </w:pPr>
+      <w:r>
+        <w:rPr>
+          <w:lang w:val="en-GB"/>
+        </w:rPr>
+        <w:t xml:space="preserve">  } catch (error) {</w:t>
+      </w:r>
+    </w:p>
+    <w:p>
+      <w:pPr>
+        <w:spacing w:after="0" w:line="240" w:lineRule="auto"/>
+        <w:rPr>
+          <w:lang w:val="en-GB"/>
+        </w:rPr>
+      </w:pPr>
+      <w:r>
+        <w:rPr>
+          <w:lang w:val="en-GB"/>
+        </w:rPr>
+        <w:t xml:space="preserve">    </w:t>
+      </w:r>
+      <w:proofErr w:type="spellStart"/>
+      <w:proofErr w:type="gramStart"/>
+      <w:r>
+        <w:rPr>
+          <w:lang w:val="en-GB"/>
+        </w:rPr>
+        <w:t>console.error</w:t>
+      </w:r>
+      <w:proofErr w:type="spellEnd"/>
+      <w:proofErr w:type="gramEnd"/>
+      <w:r>
+        <w:rPr>
+          <w:lang w:val="en-GB"/>
+        </w:rPr>
+        <w:t>("Error in trigger function:", error</w:t>
+      </w:r>
+      <w:proofErr w:type="gramStart"/>
+      <w:r>
+        <w:rPr>
+          <w:lang w:val="en-GB"/>
+        </w:rPr>
+        <w:t>);</w:t>
+      </w:r>
+      <w:proofErr w:type="gramEnd"/>
+    </w:p>
+    <w:p>
+      <w:pPr>
+        <w:spacing w:after="0" w:line="240" w:lineRule="auto"/>
+        <w:rPr>
+          <w:lang w:val="en-GB"/>
+        </w:rPr>
+      </w:pPr>
+      <w:r>
+        <w:rPr>
+          <w:lang w:val="en-GB"/>
+        </w:rPr>
+        <w:t xml:space="preserve">    return </w:t>
+      </w:r>
+      <w:proofErr w:type="gramStart"/>
+      <w:r>
+        <w:rPr>
+          <w:lang w:val="en-GB"/>
+        </w:rPr>
+        <w:t>{ success</w:t>
+      </w:r>
+      <w:proofErr w:type="gramEnd"/>
+      <w:r>
+        <w:rPr>
+          <w:lang w:val="en-GB"/>
+        </w:rPr>
+        <w:t xml:space="preserve">: false, error: </w:t>
+      </w:r>
+      <w:proofErr w:type="spellStart"/>
+      <w:proofErr w:type="gramStart"/>
+      <w:r>
+        <w:rPr>
+          <w:lang w:val="en-GB"/>
+        </w:rPr>
+        <w:t>error.message</w:t>
+      </w:r>
+      <w:proofErr w:type="spellEnd"/>
+      <w:proofErr w:type="gramEnd"/>
+      <w:r>
+        <w:rPr>
+          <w:lang w:val="en-GB"/>
+        </w:rPr>
+        <w:t xml:space="preserve"> </w:t>
+      </w:r>
+      <w:proofErr w:type="gramStart"/>
+      <w:r>
+        <w:rPr>
+          <w:lang w:val="en-GB"/>
+        </w:rPr>
+        <w:t>};</w:t>
+      </w:r>
+      <w:proofErr w:type="gramEnd"/>
+    </w:p>
+    <w:p>
+      <w:pPr>
+        <w:spacing w:after="0" w:line="240" w:lineRule="auto"/>
+        <w:rPr>
+          <w:lang w:val="en-GB"/>
+        </w:rPr>
+      </w:pPr>
+      <w:r>
+        <w:rPr>
+          <w:lang w:val="en-GB"/>
+        </w:rPr>
+        <w:t xml:space="preserve">  }</w:t>
+      </w:r>
+    </w:p>
+    <w:p>
+      <w:pPr>
+        <w:spacing w:after="0" w:line="240" w:lineRule="auto"/>
+        <w:rPr>
+          <w:lang w:val="en-GB"/>
+        </w:rPr>
+      </w:pPr>
+      <w:r>
+        <w:rPr>
+          <w:lang w:val="en-GB"/>
+        </w:rPr>
+        <w:t>};</w:t>
+      </w:r>
+    </w:p>
+    <w:p>
+      <w:pPr>
         <w:pStyle w:val="ListParagraph"/>
         <w:numPr>
           <w:ilvl w:val="0"/>
-          <w:numId w:val="6"/>
+          <w:numId w:val="9"/>
         </w:numPr>
         <w:rPr>
           <w:lang w:val="en-GB"/>
@@ -1019,21 +1867,450 @@
     </w:p>
     <w:p>
       <w:pPr>
-        <w:rPr>
-          <w:rFonts w:asciiTheme="majorHAnsi" w:hAnsiTheme="majorHAnsi" w:eastAsiaTheme="majorEastAsia" w:cstheme="majorBidi"/>
+        <w:ind w:left="720"/>
+        <w:rPr>
+          <w:lang w:val="en-GB"/>
+        </w:rPr>
+      </w:pPr>
+      <w:r>
+        <w:rPr>
+          <w:lang w:val="en-GB"/>
+        </w:rPr>
+        <w:t xml:space="preserve">All the indexes are shown in </w:t>
+      </w:r>
+      <w:proofErr w:type="spellStart"/>
+      <w:r>
+        <w:rPr>
           <w:b/>
           <w:bCs/>
-          <w:color w:val="365F91" w:themeColor="accent1" w:themeShade="BF"/>
-          <w:sz w:val="28"/>
-          <w:szCs w:val="28"/>
-          <w:lang w:val="en-GB"/>
-        </w:rPr>
-      </w:pPr>
-      <w:r>
-        <w:rPr>
-          <w:lang w:val="en-GB"/>
-        </w:rPr>
-        <w:br w:type="page"/>
+          <w:u w:val="single"/>
+          <w:lang w:val="en-GB"/>
+        </w:rPr>
+        <w:t>create_</w:t>
+      </w:r>
+      <w:proofErr w:type="gramStart"/>
+      <w:r>
+        <w:rPr>
+          <w:b/>
+          <w:bCs/>
+          <w:u w:val="single"/>
+          <w:lang w:val="en-GB"/>
+        </w:rPr>
+        <w:t>schemas.mongodb</w:t>
+      </w:r>
+      <w:proofErr w:type="spellEnd"/>
+      <w:proofErr w:type="gramEnd"/>
+      <w:r>
+        <w:rPr>
+          <w:lang w:val="en-GB"/>
+        </w:rPr>
+        <w:t xml:space="preserve"> file</w:t>
+      </w:r>
+      <w:r>
+        <w:rPr>
+          <w:lang w:val="en-GB"/>
+        </w:rPr>
+        <w:t>.</w:t>
+      </w:r>
+      <w:r>
+        <w:rPr>
+          <w:lang w:val="en-GB"/>
+        </w:rPr>
+        <w:br/>
+        <w:t>once installed the extension on vs code</w:t>
+      </w:r>
+      <w:r>
+        <w:rPr>
+          <w:lang w:val="en-GB"/>
+        </w:rPr>
+        <w:t>,</w:t>
+      </w:r>
+      <w:r>
+        <w:rPr>
+          <w:lang w:val="en-GB"/>
+        </w:rPr>
+        <w:t xml:space="preserve"> we connected with the cluster, executed the files and everything got stored on the cloud.</w:t>
+      </w:r>
+      <w:r>
+        <w:rPr>
+          <w:noProof/>
+          <w:lang w:val="en-GB"/>
+        </w:rPr>
+        <w:drawing>
+          <wp:inline distT="0" distB="0" distL="0" distR="0" wp14:anchorId="18CA6C9D" wp14:editId="48579CC3">
+            <wp:extent cx="5657850" cy="1900151"/>
+            <wp:effectExtent l="0" t="0" r="0" b="5080"/>
+            <wp:docPr id="955982197" name="Picture 1" descr="A screenshot of a computer&#10;&#10;AI-generated content may be incorrect."/>
+            <wp:cNvGraphicFramePr>
+              <a:graphicFrameLocks xmlns:a="http://schemas.openxmlformats.org/drawingml/2006/main" noChangeAspect="1"/>
+            </wp:cNvGraphicFramePr>
+            <a:graphic xmlns:a="http://schemas.openxmlformats.org/drawingml/2006/main">
+              <a:graphicData uri="http://schemas.openxmlformats.org/drawingml/2006/picture">
+                <pic:pic xmlns:pic="http://schemas.openxmlformats.org/drawingml/2006/picture">
+                  <pic:nvPicPr>
+                    <pic:cNvPr id="955982197" name="Picture 1" descr="A screenshot of a computer&#10;&#10;AI-generated content may be incorrect."/>
+                    <pic:cNvPicPr>
+                      <a:picLocks noChangeAspect="1" noChangeArrowheads="1"/>
+                    </pic:cNvPicPr>
+                  </pic:nvPicPr>
+                  <pic:blipFill>
+                    <a:blip r:embed="rId6">
+                      <a:extLst>
+                        <a:ext uri="{28A0092B-C50C-407E-A947-70E740481C1C}">
+                          <a14:useLocalDpi xmlns:a14="http://schemas.microsoft.com/office/drawing/2010/main" val="0"/>
+                        </a:ext>
+                      </a:extLst>
+                    </a:blip>
+                    <a:srcRect/>
+                    <a:stretch>
+                      <a:fillRect/>
+                    </a:stretch>
+                  </pic:blipFill>
+                  <pic:spPr bwMode="auto">
+                    <a:xfrm>
+                      <a:off x="0" y="0"/>
+                      <a:ext cx="5695738" cy="1912876"/>
+                    </a:xfrm>
+                    <a:prstGeom prst="rect">
+                      <a:avLst/>
+                    </a:prstGeom>
+                    <a:noFill/>
+                    <a:ln>
+                      <a:noFill/>
+                    </a:ln>
+                  </pic:spPr>
+                </pic:pic>
+              </a:graphicData>
+            </a:graphic>
+          </wp:inline>
+        </w:drawing>
+      </w:r>
+      <w:r>
+        <w:rPr>
+          <w:noProof/>
+          <w:lang w:val="en-GB"/>
+        </w:rPr>
+        <w:lastRenderedPageBreak/>
+        <w:drawing>
+          <wp:inline distT="0" distB="0" distL="0" distR="0" wp14:anchorId="75A6EB17" wp14:editId="40DA6675">
+            <wp:extent cx="6324600" cy="3429000"/>
+            <wp:effectExtent l="0" t="0" r="0" b="0"/>
+            <wp:docPr id="703557514" name="Picture 3"/>
+            <wp:cNvGraphicFramePr>
+              <a:graphicFrameLocks xmlns:a="http://schemas.openxmlformats.org/drawingml/2006/main" noChangeAspect="1"/>
+            </wp:cNvGraphicFramePr>
+            <a:graphic xmlns:a="http://schemas.openxmlformats.org/drawingml/2006/main">
+              <a:graphicData uri="http://schemas.openxmlformats.org/drawingml/2006/picture">
+                <pic:pic xmlns:pic="http://schemas.openxmlformats.org/drawingml/2006/picture">
+                  <pic:nvPicPr>
+                    <pic:cNvPr id="0" name="Picture 3"/>
+                    <pic:cNvPicPr>
+                      <a:picLocks noChangeAspect="1" noChangeArrowheads="1"/>
+                    </pic:cNvPicPr>
+                  </pic:nvPicPr>
+                  <pic:blipFill>
+                    <a:blip r:embed="rId7">
+                      <a:extLst>
+                        <a:ext uri="{28A0092B-C50C-407E-A947-70E740481C1C}">
+                          <a14:useLocalDpi xmlns:a14="http://schemas.microsoft.com/office/drawing/2010/main" val="0"/>
+                        </a:ext>
+                      </a:extLst>
+                    </a:blip>
+                    <a:srcRect/>
+                    <a:stretch>
+                      <a:fillRect/>
+                    </a:stretch>
+                  </pic:blipFill>
+                  <pic:spPr bwMode="auto">
+                    <a:xfrm>
+                      <a:off x="0" y="0"/>
+                      <a:ext cx="6324600" cy="3429000"/>
+                    </a:xfrm>
+                    <a:prstGeom prst="rect">
+                      <a:avLst/>
+                    </a:prstGeom>
+                    <a:noFill/>
+                    <a:ln>
+                      <a:noFill/>
+                    </a:ln>
+                  </pic:spPr>
+                </pic:pic>
+              </a:graphicData>
+            </a:graphic>
+          </wp:inline>
+        </w:drawing>
+      </w:r>
+      <w:r>
+        <w:rPr>
+          <w:noProof/>
+          <w:lang w:val="en-GB"/>
+        </w:rPr>
+        <w:drawing>
+          <wp:inline distT="0" distB="0" distL="0" distR="0" wp14:anchorId="0666D6AB" wp14:editId="7E7F1599">
+            <wp:extent cx="6296025" cy="2400300"/>
+            <wp:effectExtent l="0" t="0" r="9525" b="0"/>
+            <wp:docPr id="1649424819" name="Picture 4"/>
+            <wp:cNvGraphicFramePr>
+              <a:graphicFrameLocks xmlns:a="http://schemas.openxmlformats.org/drawingml/2006/main" noChangeAspect="1"/>
+            </wp:cNvGraphicFramePr>
+            <a:graphic xmlns:a="http://schemas.openxmlformats.org/drawingml/2006/main">
+              <a:graphicData uri="http://schemas.openxmlformats.org/drawingml/2006/picture">
+                <pic:pic xmlns:pic="http://schemas.openxmlformats.org/drawingml/2006/picture">
+                  <pic:nvPicPr>
+                    <pic:cNvPr id="0" name="Picture 4"/>
+                    <pic:cNvPicPr>
+                      <a:picLocks noChangeAspect="1" noChangeArrowheads="1"/>
+                    </pic:cNvPicPr>
+                  </pic:nvPicPr>
+                  <pic:blipFill>
+                    <a:blip r:embed="rId8">
+                      <a:extLst>
+                        <a:ext uri="{28A0092B-C50C-407E-A947-70E740481C1C}">
+                          <a14:useLocalDpi xmlns:a14="http://schemas.microsoft.com/office/drawing/2010/main" val="0"/>
+                        </a:ext>
+                      </a:extLst>
+                    </a:blip>
+                    <a:srcRect/>
+                    <a:stretch>
+                      <a:fillRect/>
+                    </a:stretch>
+                  </pic:blipFill>
+                  <pic:spPr bwMode="auto">
+                    <a:xfrm>
+                      <a:off x="0" y="0"/>
+                      <a:ext cx="6296025" cy="2400300"/>
+                    </a:xfrm>
+                    <a:prstGeom prst="rect">
+                      <a:avLst/>
+                    </a:prstGeom>
+                    <a:noFill/>
+                    <a:ln>
+                      <a:noFill/>
+                    </a:ln>
+                  </pic:spPr>
+                </pic:pic>
+              </a:graphicData>
+            </a:graphic>
+          </wp:inline>
+        </w:drawing>
+      </w:r>
+      <w:r>
+        <w:rPr>
+          <w:noProof/>
+          <w:lang w:val="en-GB"/>
+        </w:rPr>
+        <w:lastRenderedPageBreak/>
+        <w:drawing>
+          <wp:inline distT="0" distB="0" distL="0" distR="0" wp14:anchorId="0493E211" wp14:editId="5A3818CD">
+            <wp:extent cx="6324600" cy="2647950"/>
+            <wp:effectExtent l="0" t="0" r="0" b="0"/>
+            <wp:docPr id="437665754" name="Picture 5"/>
+            <wp:cNvGraphicFramePr>
+              <a:graphicFrameLocks xmlns:a="http://schemas.openxmlformats.org/drawingml/2006/main" noChangeAspect="1"/>
+            </wp:cNvGraphicFramePr>
+            <a:graphic xmlns:a="http://schemas.openxmlformats.org/drawingml/2006/main">
+              <a:graphicData uri="http://schemas.openxmlformats.org/drawingml/2006/picture">
+                <pic:pic xmlns:pic="http://schemas.openxmlformats.org/drawingml/2006/picture">
+                  <pic:nvPicPr>
+                    <pic:cNvPr id="0" name="Picture 5"/>
+                    <pic:cNvPicPr>
+                      <a:picLocks noChangeAspect="1" noChangeArrowheads="1"/>
+                    </pic:cNvPicPr>
+                  </pic:nvPicPr>
+                  <pic:blipFill>
+                    <a:blip r:embed="rId9">
+                      <a:extLst>
+                        <a:ext uri="{28A0092B-C50C-407E-A947-70E740481C1C}">
+                          <a14:useLocalDpi xmlns:a14="http://schemas.microsoft.com/office/drawing/2010/main" val="0"/>
+                        </a:ext>
+                      </a:extLst>
+                    </a:blip>
+                    <a:srcRect/>
+                    <a:stretch>
+                      <a:fillRect/>
+                    </a:stretch>
+                  </pic:blipFill>
+                  <pic:spPr bwMode="auto">
+                    <a:xfrm>
+                      <a:off x="0" y="0"/>
+                      <a:ext cx="6324600" cy="2647950"/>
+                    </a:xfrm>
+                    <a:prstGeom prst="rect">
+                      <a:avLst/>
+                    </a:prstGeom>
+                    <a:noFill/>
+                    <a:ln>
+                      <a:noFill/>
+                    </a:ln>
+                  </pic:spPr>
+                </pic:pic>
+              </a:graphicData>
+            </a:graphic>
+          </wp:inline>
+        </w:drawing>
+      </w:r>
+      <w:r>
+        <w:rPr>
+          <w:noProof/>
+          <w:lang w:val="en-GB"/>
+        </w:rPr>
+        <w:drawing>
+          <wp:inline distT="0" distB="0" distL="0" distR="0" wp14:anchorId="05D683B0" wp14:editId="2DAF56EA">
+            <wp:extent cx="6334125" cy="1800225"/>
+            <wp:effectExtent l="0" t="0" r="9525" b="9525"/>
+            <wp:docPr id="1032523114" name="Picture 6"/>
+            <wp:cNvGraphicFramePr>
+              <a:graphicFrameLocks xmlns:a="http://schemas.openxmlformats.org/drawingml/2006/main" noChangeAspect="1"/>
+            </wp:cNvGraphicFramePr>
+            <a:graphic xmlns:a="http://schemas.openxmlformats.org/drawingml/2006/main">
+              <a:graphicData uri="http://schemas.openxmlformats.org/drawingml/2006/picture">
+                <pic:pic xmlns:pic="http://schemas.openxmlformats.org/drawingml/2006/picture">
+                  <pic:nvPicPr>
+                    <pic:cNvPr id="0" name="Picture 6"/>
+                    <pic:cNvPicPr>
+                      <a:picLocks noChangeAspect="1" noChangeArrowheads="1"/>
+                    </pic:cNvPicPr>
+                  </pic:nvPicPr>
+                  <pic:blipFill>
+                    <a:blip r:embed="rId10">
+                      <a:extLst>
+                        <a:ext uri="{28A0092B-C50C-407E-A947-70E740481C1C}">
+                          <a14:useLocalDpi xmlns:a14="http://schemas.microsoft.com/office/drawing/2010/main" val="0"/>
+                        </a:ext>
+                      </a:extLst>
+                    </a:blip>
+                    <a:srcRect/>
+                    <a:stretch>
+                      <a:fillRect/>
+                    </a:stretch>
+                  </pic:blipFill>
+                  <pic:spPr bwMode="auto">
+                    <a:xfrm>
+                      <a:off x="0" y="0"/>
+                      <a:ext cx="6334125" cy="1800225"/>
+                    </a:xfrm>
+                    <a:prstGeom prst="rect">
+                      <a:avLst/>
+                    </a:prstGeom>
+                    <a:noFill/>
+                    <a:ln>
+                      <a:noFill/>
+                    </a:ln>
+                  </pic:spPr>
+                </pic:pic>
+              </a:graphicData>
+            </a:graphic>
+          </wp:inline>
+        </w:drawing>
+      </w:r>
+      <w:r>
+        <w:rPr>
+          <w:noProof/>
+          <w:lang w:val="en-GB"/>
+        </w:rPr>
+        <w:lastRenderedPageBreak/>
+        <w:drawing>
+          <wp:inline distT="0" distB="0" distL="0" distR="0" wp14:anchorId="62AC42DC" wp14:editId="1AB1176B">
+            <wp:extent cx="6324600" cy="3362325"/>
+            <wp:effectExtent l="0" t="0" r="0" b="9525"/>
+            <wp:docPr id="552050787" name="Picture 7"/>
+            <wp:cNvGraphicFramePr>
+              <a:graphicFrameLocks xmlns:a="http://schemas.openxmlformats.org/drawingml/2006/main" noChangeAspect="1"/>
+            </wp:cNvGraphicFramePr>
+            <a:graphic xmlns:a="http://schemas.openxmlformats.org/drawingml/2006/main">
+              <a:graphicData uri="http://schemas.openxmlformats.org/drawingml/2006/picture">
+                <pic:pic xmlns:pic="http://schemas.openxmlformats.org/drawingml/2006/picture">
+                  <pic:nvPicPr>
+                    <pic:cNvPr id="0" name="Picture 7"/>
+                    <pic:cNvPicPr>
+                      <a:picLocks noChangeAspect="1" noChangeArrowheads="1"/>
+                    </pic:cNvPicPr>
+                  </pic:nvPicPr>
+                  <pic:blipFill>
+                    <a:blip r:embed="rId11">
+                      <a:extLst>
+                        <a:ext uri="{28A0092B-C50C-407E-A947-70E740481C1C}">
+                          <a14:useLocalDpi xmlns:a14="http://schemas.microsoft.com/office/drawing/2010/main" val="0"/>
+                        </a:ext>
+                      </a:extLst>
+                    </a:blip>
+                    <a:srcRect/>
+                    <a:stretch>
+                      <a:fillRect/>
+                    </a:stretch>
+                  </pic:blipFill>
+                  <pic:spPr bwMode="auto">
+                    <a:xfrm>
+                      <a:off x="0" y="0"/>
+                      <a:ext cx="6324600" cy="3362325"/>
+                    </a:xfrm>
+                    <a:prstGeom prst="rect">
+                      <a:avLst/>
+                    </a:prstGeom>
+                    <a:noFill/>
+                    <a:ln>
+                      <a:noFill/>
+                    </a:ln>
+                  </pic:spPr>
+                </pic:pic>
+              </a:graphicData>
+            </a:graphic>
+          </wp:inline>
+        </w:drawing>
+      </w:r>
+      <w:r>
+        <w:rPr>
+          <w:noProof/>
+          <w:lang w:val="en-GB"/>
+        </w:rPr>
+        <w:drawing>
+          <wp:inline distT="0" distB="0" distL="0" distR="0" wp14:anchorId="5594A32B" wp14:editId="70BD86E4">
+            <wp:extent cx="6372225" cy="2609850"/>
+            <wp:effectExtent l="0" t="0" r="9525" b="0"/>
+            <wp:docPr id="1733463877" name="Picture 2"/>
+            <wp:cNvGraphicFramePr>
+              <a:graphicFrameLocks xmlns:a="http://schemas.openxmlformats.org/drawingml/2006/main" noChangeAspect="1"/>
+            </wp:cNvGraphicFramePr>
+            <a:graphic xmlns:a="http://schemas.openxmlformats.org/drawingml/2006/main">
+              <a:graphicData uri="http://schemas.openxmlformats.org/drawingml/2006/picture">
+                <pic:pic xmlns:pic="http://schemas.openxmlformats.org/drawingml/2006/picture">
+                  <pic:nvPicPr>
+                    <pic:cNvPr id="0" name="Picture 2"/>
+                    <pic:cNvPicPr>
+                      <a:picLocks noChangeAspect="1" noChangeArrowheads="1"/>
+                    </pic:cNvPicPr>
+                  </pic:nvPicPr>
+                  <pic:blipFill>
+                    <a:blip r:embed="rId12">
+                      <a:extLst>
+                        <a:ext uri="{28A0092B-C50C-407E-A947-70E740481C1C}">
+                          <a14:useLocalDpi xmlns:a14="http://schemas.microsoft.com/office/drawing/2010/main" val="0"/>
+                        </a:ext>
+                      </a:extLst>
+                    </a:blip>
+                    <a:srcRect/>
+                    <a:stretch>
+                      <a:fillRect/>
+                    </a:stretch>
+                  </pic:blipFill>
+                  <pic:spPr bwMode="auto">
+                    <a:xfrm>
+                      <a:off x="0" y="0"/>
+                      <a:ext cx="6372225" cy="2609850"/>
+                    </a:xfrm>
+                    <a:prstGeom prst="rect">
+                      <a:avLst/>
+                    </a:prstGeom>
+                    <a:noFill/>
+                    <a:ln>
+                      <a:noFill/>
+                    </a:ln>
+                  </pic:spPr>
+                </pic:pic>
+              </a:graphicData>
+            </a:graphic>
+          </wp:inline>
+        </w:drawing>
       </w:r>
     </w:p>
     <w:p>
@@ -1047,96 +2324,120 @@
         <w:rPr>
           <w:lang w:val="en-GB"/>
         </w:rPr>
+        <w:t xml:space="preserve">Question 6 – </w:t>
+      </w:r>
+      <w:proofErr w:type="spellStart"/>
+      <w:r>
+        <w:rPr>
+          <w:lang w:val="en-GB"/>
+        </w:rPr>
+        <w:t>GraphQL</w:t>
+      </w:r>
+      <w:proofErr w:type="spellEnd"/>
+    </w:p>
+    <w:p>
+      <w:pPr>
+        <w:pStyle w:val="ListParagraph"/>
+        <w:numPr>
+          <w:ilvl w:val="0"/>
+          <w:numId w:val="10"/>
+        </w:numPr>
+        <w:rPr>
+          <w:lang w:val="en-GB"/>
+        </w:rPr>
+      </w:pPr>
+      <w:r>
+        <w:rPr>
+          <w:lang w:val="en-GB"/>
+        </w:rPr>
+        <w:t xml:space="preserve">Create a schema definition in </w:t>
+      </w:r>
+      <w:proofErr w:type="spellStart"/>
+      <w:r>
+        <w:rPr>
+          <w:lang w:val="en-GB"/>
+        </w:rPr>
+        <w:t>GraphQL</w:t>
+      </w:r>
+      <w:proofErr w:type="spellEnd"/>
+      <w:r>
+        <w:rPr>
+          <w:lang w:val="en-GB"/>
+        </w:rPr>
+        <w:t xml:space="preserve"> Definition Language for enough your data model to cover the queries and mutations below.</w:t>
+      </w:r>
+    </w:p>
+    <w:p>
+      <w:pPr>
+        <w:pStyle w:val="ListParagraph"/>
+        <w:numPr>
+          <w:ilvl w:val="0"/>
+          <w:numId w:val="10"/>
+        </w:numPr>
+        <w:rPr>
+          <w:lang w:val="en-GB"/>
+        </w:rPr>
+      </w:pPr>
+      <w:r>
+        <w:rPr>
+          <w:lang w:val="en-GB"/>
+        </w:rPr>
+        <w:t>Define queries in the Query type:</w:t>
+      </w:r>
+    </w:p>
+    <w:p>
+      <w:pPr>
+        <w:pStyle w:val="ListParagraph"/>
+        <w:numPr>
+          <w:ilvl w:val="1"/>
+          <w:numId w:val="10"/>
+        </w:numPr>
+        <w:rPr>
+          <w:lang w:val="en-GB"/>
+        </w:rPr>
+      </w:pPr>
+      <w:r>
+        <w:rPr>
+          <w:lang w:val="en-GB"/>
+        </w:rPr>
+        <w:t>Given a search term, all books that have the search term as part of the title</w:t>
+      </w:r>
+    </w:p>
+    <w:p>
+      <w:pPr>
+        <w:pStyle w:val="ListParagraph"/>
+        <w:numPr>
+          <w:ilvl w:val="1"/>
+          <w:numId w:val="10"/>
+        </w:numPr>
+        <w:rPr>
+          <w:lang w:val="en-GB"/>
+        </w:rPr>
+      </w:pPr>
+      <w:r>
+        <w:rPr>
+          <w:lang w:val="en-GB"/>
+        </w:rPr>
+        <w:t>Given the email of a customer, all orders from the customer with number of books and total prices</w:t>
+      </w:r>
+    </w:p>
+    <w:p>
+      <w:pPr>
+        <w:pStyle w:val="ListParagraph"/>
+        <w:numPr>
+          <w:ilvl w:val="0"/>
+          <w:numId w:val="10"/>
+        </w:numPr>
+        <w:rPr>
+          <w:lang w:val="en-GB"/>
+        </w:rPr>
+      </w:pPr>
+      <w:r>
+        <w:rPr>
+          <w:lang w:val="en-GB"/>
+        </w:rPr>
         <w:lastRenderedPageBreak/>
-        <w:t xml:space="preserve">Question </w:t>
-      </w:r>
-      <w:r>
-        <w:rPr>
-          <w:lang w:val="en-GB"/>
-        </w:rPr>
-        <w:t>6</w:t>
-      </w:r>
-      <w:r>
-        <w:rPr>
-          <w:lang w:val="en-GB"/>
-        </w:rPr>
-        <w:t xml:space="preserve"> – </w:t>
-      </w:r>
-      <w:proofErr w:type="spellStart"/>
-      <w:r>
-        <w:rPr>
-          <w:lang w:val="en-GB"/>
-        </w:rPr>
-        <w:t>GraphQL</w:t>
-      </w:r>
-      <w:proofErr w:type="spellEnd"/>
-    </w:p>
-    <w:p>
-      <w:pPr>
-        <w:pStyle w:val="ListParagraph"/>
-        <w:numPr>
-          <w:ilvl w:val="0"/>
-          <w:numId w:val="7"/>
-        </w:numPr>
-        <w:rPr>
-          <w:lang w:val="en-GB"/>
-        </w:rPr>
-      </w:pPr>
-      <w:r>
-        <w:rPr>
-          <w:lang w:val="en-GB"/>
-        </w:rPr>
-        <w:t xml:space="preserve">Create a schema definition in </w:t>
-      </w:r>
-      <w:proofErr w:type="spellStart"/>
-      <w:r>
-        <w:rPr>
-          <w:lang w:val="en-GB"/>
-        </w:rPr>
-        <w:t>GraphQL</w:t>
-      </w:r>
-      <w:proofErr w:type="spellEnd"/>
-      <w:r>
-        <w:rPr>
-          <w:lang w:val="en-GB"/>
-        </w:rPr>
-        <w:t xml:space="preserve"> Definition Language for </w:t>
-      </w:r>
-      <w:r>
-        <w:rPr>
-          <w:lang w:val="en-GB"/>
-        </w:rPr>
-        <w:t xml:space="preserve">enough </w:t>
-      </w:r>
-      <w:r>
-        <w:rPr>
-          <w:lang w:val="en-GB"/>
-        </w:rPr>
-        <w:t>your data model</w:t>
-      </w:r>
-      <w:r>
-        <w:rPr>
-          <w:lang w:val="en-GB"/>
-        </w:rPr>
-        <w:t xml:space="preserve"> to cover the queries and mutations below.</w:t>
-      </w:r>
-    </w:p>
-    <w:p>
-      <w:pPr>
-        <w:pStyle w:val="ListParagraph"/>
-        <w:numPr>
-          <w:ilvl w:val="0"/>
-          <w:numId w:val="7"/>
-        </w:numPr>
-        <w:rPr>
-          <w:lang w:val="en-GB"/>
-        </w:rPr>
-      </w:pPr>
-      <w:r>
-        <w:rPr>
-          <w:lang w:val="en-GB"/>
-        </w:rPr>
-        <w:t>Define queries in the Query type:</w:t>
+        <w:t>Define mutations in the Mutation type:</w:t>
       </w:r>
     </w:p>
     <w:p>
@@ -1144,23 +2445,17 @@
         <w:pStyle w:val="ListParagraph"/>
         <w:numPr>
           <w:ilvl w:val="1"/>
-          <w:numId w:val="7"/>
-        </w:numPr>
-        <w:rPr>
-          <w:lang w:val="en-GB"/>
-        </w:rPr>
-      </w:pPr>
-      <w:r>
-        <w:rPr>
-          <w:lang w:val="en-GB"/>
-        </w:rPr>
-        <w:t>Given a search term, all books that have the search term as part of the titl</w:t>
-      </w:r>
-      <w:r>
-        <w:rPr>
-          <w:lang w:val="en-GB"/>
-        </w:rPr>
-        <w:t>e</w:t>
+          <w:numId w:val="10"/>
+        </w:numPr>
+        <w:rPr>
+          <w:lang w:val="en-GB"/>
+        </w:rPr>
+      </w:pPr>
+      <w:r>
+        <w:rPr>
+          <w:lang w:val="en-GB"/>
+        </w:rPr>
+        <w:t>Create an order for a single book and a customer (1-click)</w:t>
       </w:r>
     </w:p>
     <w:p>
@@ -1168,96 +2463,26 @@
         <w:pStyle w:val="ListParagraph"/>
         <w:numPr>
           <w:ilvl w:val="1"/>
-          <w:numId w:val="7"/>
-        </w:numPr>
-        <w:rPr>
-          <w:lang w:val="en-GB"/>
-        </w:rPr>
-      </w:pPr>
-      <w:r>
-        <w:rPr>
-          <w:lang w:val="en-GB"/>
-        </w:rPr>
-        <w:t>Given the email of a customer</w:t>
-      </w:r>
-      <w:r>
-        <w:rPr>
-          <w:lang w:val="en-GB"/>
-        </w:rPr>
-        <w:t>,</w:t>
-      </w:r>
-      <w:r>
-        <w:rPr>
-          <w:lang w:val="en-GB"/>
-        </w:rPr>
-        <w:t xml:space="preserve"> all orders from the customer </w:t>
-      </w:r>
-      <w:r>
-        <w:rPr>
-          <w:lang w:val="en-GB"/>
-        </w:rPr>
-        <w:t>with number of books and total prices</w:t>
-      </w:r>
-    </w:p>
-    <w:p>
-      <w:pPr>
-        <w:pStyle w:val="ListParagraph"/>
-        <w:numPr>
-          <w:ilvl w:val="0"/>
-          <w:numId w:val="7"/>
-        </w:numPr>
-        <w:rPr>
-          <w:lang w:val="en-GB"/>
-        </w:rPr>
-      </w:pPr>
-      <w:r>
-        <w:rPr>
-          <w:lang w:val="en-GB"/>
-        </w:rPr>
-        <w:t>Define mutations in the Mutation type:</w:t>
-      </w:r>
-    </w:p>
-    <w:p>
-      <w:pPr>
-        <w:pStyle w:val="ListParagraph"/>
-        <w:numPr>
-          <w:ilvl w:val="1"/>
-          <w:numId w:val="7"/>
-        </w:numPr>
-        <w:rPr>
-          <w:lang w:val="en-GB"/>
-        </w:rPr>
-      </w:pPr>
-      <w:r>
-        <w:rPr>
-          <w:lang w:val="en-GB"/>
-        </w:rPr>
-        <w:t>Create an order for a single book and a customer (1-click)</w:t>
-      </w:r>
-    </w:p>
-    <w:p>
-      <w:pPr>
-        <w:pStyle w:val="ListParagraph"/>
-        <w:numPr>
-          <w:ilvl w:val="1"/>
-          <w:numId w:val="7"/>
-        </w:numPr>
-        <w:rPr>
-          <w:lang w:val="en-GB"/>
-        </w:rPr>
-      </w:pPr>
-      <w:r>
-        <w:rPr>
-          <w:lang w:val="en-GB"/>
-        </w:rPr>
-        <w:t xml:space="preserve">Apply x% reduction on </w:t>
-      </w:r>
-      <w:r>
-        <w:rPr>
-          <w:lang w:val="en-GB"/>
-        </w:rPr>
-        <w:t>a book</w:t>
-      </w:r>
+          <w:numId w:val="10"/>
+        </w:numPr>
+        <w:rPr>
+          <w:lang w:val="en-GB"/>
+        </w:rPr>
+      </w:pPr>
+      <w:r>
+        <w:rPr>
+          <w:lang w:val="en-GB"/>
+        </w:rPr>
+        <w:t>Apply x% reduction on a book</w:t>
+      </w:r>
+    </w:p>
+    <w:p>
+      <w:pPr>
+        <w:ind w:left="720"/>
+        <w:rPr>
+          <w:lang w:val="en-GB"/>
+        </w:rPr>
+      </w:pPr>
     </w:p>
     <w:p>
       <w:pPr>
@@ -1326,6 +2551,261 @@
       <w:pPr>
         <w:pStyle w:val="ListParagraph"/>
         <w:numPr>
+          <w:ilvl w:val="1"/>
+          <w:numId w:val="3"/>
+        </w:numPr>
+        <w:rPr>
+          <w:lang w:val="en-GB"/>
+        </w:rPr>
+      </w:pPr>
+      <w:r>
+        <w:rPr>
+          <w:lang w:val="en-GB"/>
+        </w:rPr>
+        <w:t>Re</w:t>
+      </w:r>
+      <w:r>
+        <w:rPr>
+          <w:lang w:val="en-GB"/>
+        </w:rPr>
+        <w:t>ferencing vs Embedding:</w:t>
+      </w:r>
+    </w:p>
+    <w:p>
+      <w:pPr>
+        <w:pStyle w:val="ListParagraph"/>
+        <w:numPr>
+          <w:ilvl w:val="2"/>
+          <w:numId w:val="3"/>
+        </w:numPr>
+        <w:rPr>
+          <w:lang w:val="en-GB"/>
+        </w:rPr>
+      </w:pPr>
+      <w:r>
+        <w:rPr>
+          <w:lang w:val="en-GB"/>
+        </w:rPr>
+        <w:t>Authors referenced in books using ObjectId to avoid data duplication</w:t>
+      </w:r>
+    </w:p>
+    <w:p>
+      <w:pPr>
+        <w:pStyle w:val="ListParagraph"/>
+        <w:numPr>
+          <w:ilvl w:val="2"/>
+          <w:numId w:val="3"/>
+        </w:numPr>
+        <w:rPr>
+          <w:lang w:val="en-GB"/>
+        </w:rPr>
+      </w:pPr>
+      <w:r>
+        <w:rPr>
+          <w:lang w:val="en-GB"/>
+        </w:rPr>
+        <w:t xml:space="preserve">Customers referenced orders using </w:t>
+      </w:r>
+      <w:proofErr w:type="spellStart"/>
+      <w:r>
+        <w:rPr>
+          <w:lang w:val="en-GB"/>
+        </w:rPr>
+        <w:t>customer_id</w:t>
+      </w:r>
+      <w:proofErr w:type="spellEnd"/>
+      <w:r>
+        <w:rPr>
+          <w:lang w:val="en-GB"/>
+        </w:rPr>
+        <w:t xml:space="preserve"> to have a logical separation between customers and their purchase history</w:t>
+      </w:r>
+    </w:p>
+    <w:p>
+      <w:pPr>
+        <w:pStyle w:val="ListParagraph"/>
+        <w:numPr>
+          <w:ilvl w:val="2"/>
+          <w:numId w:val="3"/>
+        </w:numPr>
+        <w:rPr>
+          <w:lang w:val="en-GB"/>
+        </w:rPr>
+      </w:pPr>
+      <w:r>
+        <w:rPr>
+          <w:lang w:val="en-GB"/>
+        </w:rPr>
+        <w:t>order_details was embedded in orders to improve efficiency</w:t>
+      </w:r>
+    </w:p>
+    <w:p>
+      <w:pPr>
+        <w:pStyle w:val="ListParagraph"/>
+        <w:numPr>
+          <w:ilvl w:val="1"/>
+          <w:numId w:val="3"/>
+        </w:numPr>
+        <w:rPr>
+          <w:lang w:val="en-GB"/>
+        </w:rPr>
+      </w:pPr>
+      <w:r>
+        <w:rPr>
+          <w:lang w:val="en-GB"/>
+        </w:rPr>
+        <w:t>Data Validation and Schema Enforcement:</w:t>
+      </w:r>
+    </w:p>
+    <w:p>
+      <w:pPr>
+        <w:pStyle w:val="ListParagraph"/>
+        <w:numPr>
+          <w:ilvl w:val="2"/>
+          <w:numId w:val="3"/>
+        </w:numPr>
+        <w:rPr>
+          <w:lang w:val="en-GB"/>
+        </w:rPr>
+      </w:pPr>
+      <w:r>
+        <w:rPr>
+          <w:lang w:val="en-GB"/>
+        </w:rPr>
+        <w:t>We implemented validation rules using $</w:t>
+      </w:r>
+      <w:proofErr w:type="spellStart"/>
+      <w:r>
+        <w:rPr>
+          <w:lang w:val="en-GB"/>
+        </w:rPr>
+        <w:t>jsonSchema</w:t>
+      </w:r>
+      <w:proofErr w:type="spellEnd"/>
+      <w:r>
+        <w:rPr>
+          <w:lang w:val="en-GB"/>
+        </w:rPr>
+        <w:t xml:space="preserve"> for data integrity.</w:t>
+      </w:r>
+    </w:p>
+    <w:p>
+      <w:pPr>
+        <w:pStyle w:val="ListParagraph"/>
+        <w:numPr>
+          <w:ilvl w:val="2"/>
+          <w:numId w:val="3"/>
+        </w:numPr>
+        <w:rPr>
+          <w:lang w:val="en-GB"/>
+        </w:rPr>
+      </w:pPr>
+      <w:proofErr w:type="spellStart"/>
+      <w:r>
+        <w:rPr>
+          <w:lang w:val="en-GB"/>
+        </w:rPr>
+        <w:t>bsonType</w:t>
+      </w:r>
+      <w:proofErr w:type="spellEnd"/>
+      <w:r>
+        <w:rPr>
+          <w:lang w:val="en-GB"/>
+        </w:rPr>
+        <w:t xml:space="preserve"> has been used to make sure we use the appropriate data types.</w:t>
+      </w:r>
+    </w:p>
+    <w:p>
+      <w:pPr>
+        <w:pStyle w:val="ListParagraph"/>
+        <w:numPr>
+          <w:ilvl w:val="1"/>
+          <w:numId w:val="3"/>
+        </w:numPr>
+        <w:rPr>
+          <w:lang w:val="en-GB"/>
+        </w:rPr>
+      </w:pPr>
+      <w:r>
+        <w:rPr>
+          <w:lang w:val="en-GB"/>
+        </w:rPr>
+        <w:t>Indexing for performance Optimization:</w:t>
+      </w:r>
+    </w:p>
+    <w:p>
+      <w:pPr>
+        <w:pStyle w:val="ListParagraph"/>
+        <w:numPr>
+          <w:ilvl w:val="2"/>
+          <w:numId w:val="3"/>
+        </w:numPr>
+        <w:rPr>
+          <w:lang w:val="en-GB"/>
+        </w:rPr>
+      </w:pPr>
+      <w:r>
+        <w:rPr>
+          <w:lang w:val="en-GB"/>
+        </w:rPr>
+        <w:t>We created indexes on frequent queried fields to speed up lookups</w:t>
+      </w:r>
+    </w:p>
+    <w:p>
+      <w:pPr>
+        <w:pStyle w:val="ListParagraph"/>
+        <w:numPr>
+          <w:ilvl w:val="1"/>
+          <w:numId w:val="3"/>
+        </w:numPr>
+        <w:rPr>
+          <w:lang w:val="en-GB"/>
+        </w:rPr>
+      </w:pPr>
+      <w:r>
+        <w:rPr>
+          <w:lang w:val="en-GB"/>
+        </w:rPr>
+        <w:t>Polymorphic Pattern for book copies:</w:t>
+      </w:r>
+    </w:p>
+    <w:p>
+      <w:pPr>
+        <w:pStyle w:val="ListParagraph"/>
+        <w:numPr>
+          <w:ilvl w:val="2"/>
+          <w:numId w:val="3"/>
+        </w:numPr>
+        <w:rPr>
+          <w:lang w:val="en-GB"/>
+        </w:rPr>
+      </w:pPr>
+      <w:proofErr w:type="spellStart"/>
+      <w:r>
+        <w:rPr>
+          <w:lang w:val="en-GB"/>
+        </w:rPr>
+        <w:t>Book_copies</w:t>
+      </w:r>
+      <w:proofErr w:type="spellEnd"/>
+      <w:r>
+        <w:rPr>
+          <w:lang w:val="en-GB"/>
+        </w:rPr>
+        <w:t xml:space="preserve"> has a field called “type” to allow different book formats (Hardcover, Paperback, E-book)</w:t>
+      </w:r>
+    </w:p>
+    <w:p>
+      <w:pPr>
+        <w:rPr>
+          <w:lang w:val="en-GB"/>
+        </w:rPr>
+      </w:pPr>
+    </w:p>
+    <w:p>
+      <w:pPr>
+        <w:pStyle w:val="ListParagraph"/>
+        <w:numPr>
           <w:ilvl w:val="0"/>
           <w:numId w:val="3"/>
         </w:numPr>
@@ -1344,6 +2824,85 @@
       <w:pPr>
         <w:pStyle w:val="ListParagraph"/>
         <w:numPr>
+          <w:ilvl w:val="2"/>
+          <w:numId w:val="3"/>
+        </w:numPr>
+        <w:rPr>
+          <w:lang w:val="en-GB"/>
+        </w:rPr>
+      </w:pPr>
+      <w:r>
+        <w:rPr>
+          <w:lang w:val="en-GB"/>
+        </w:rPr>
+        <w:t>Embedding was used to access data quickly. It was important for order_details so we could avoid multiple queries when retrieving order history.</w:t>
+      </w:r>
+    </w:p>
+    <w:p>
+      <w:pPr>
+        <w:pStyle w:val="ListParagraph"/>
+        <w:numPr>
+          <w:ilvl w:val="2"/>
+          <w:numId w:val="3"/>
+        </w:numPr>
+        <w:rPr>
+          <w:lang w:val="en-GB"/>
+        </w:rPr>
+      </w:pPr>
+      <w:r>
+        <w:rPr>
+          <w:lang w:val="en-GB"/>
+        </w:rPr>
+        <w:t>Referencing was useful in situations where data consistency and normalization were important, like linking books to authors.</w:t>
+      </w:r>
+    </w:p>
+    <w:p>
+      <w:pPr>
+        <w:pStyle w:val="ListParagraph"/>
+        <w:numPr>
+          <w:ilvl w:val="2"/>
+          <w:numId w:val="3"/>
+        </w:numPr>
+        <w:rPr>
+          <w:lang w:val="en-GB"/>
+        </w:rPr>
+      </w:pPr>
+      <w:r>
+        <w:rPr>
+          <w:lang w:val="en-GB"/>
+        </w:rPr>
+        <w:t>Indexing was used to be efficient in query execution.</w:t>
+      </w:r>
+    </w:p>
+    <w:p>
+      <w:pPr>
+        <w:pStyle w:val="ListParagraph"/>
+        <w:numPr>
+          <w:ilvl w:val="2"/>
+          <w:numId w:val="3"/>
+        </w:numPr>
+        <w:rPr>
+          <w:lang w:val="en-GB"/>
+        </w:rPr>
+      </w:pPr>
+      <w:r>
+        <w:rPr>
+          <w:lang w:val="en-GB"/>
+        </w:rPr>
+        <w:t>The validations acted as guard to prevent inconsistent or malformed data from being stored</w:t>
+      </w:r>
+    </w:p>
+    <w:p>
+      <w:pPr>
+        <w:rPr>
+          <w:lang w:val="en-GB"/>
+        </w:rPr>
+      </w:pPr>
+    </w:p>
+    <w:p>
+      <w:pPr>
+        <w:pStyle w:val="ListParagraph"/>
+        <w:numPr>
           <w:ilvl w:val="0"/>
           <w:numId w:val="3"/>
         </w:numPr>
@@ -1362,6 +2921,92 @@
       <w:pPr>
         <w:pStyle w:val="ListParagraph"/>
         <w:numPr>
+          <w:ilvl w:val="2"/>
+          <w:numId w:val="3"/>
+        </w:numPr>
+        <w:rPr>
+          <w:lang w:val="en-GB"/>
+        </w:rPr>
+      </w:pPr>
+      <w:r>
+        <w:rPr>
+          <w:lang w:val="en-GB"/>
+        </w:rPr>
+        <w:t>Improved read performance: embedding order_details in orders allowed fetching order information in a single query.</w:t>
+      </w:r>
+    </w:p>
+    <w:p>
+      <w:pPr>
+        <w:pStyle w:val="ListParagraph"/>
+        <w:numPr>
+          <w:ilvl w:val="2"/>
+          <w:numId w:val="3"/>
+        </w:numPr>
+        <w:rPr>
+          <w:lang w:val="en-GB"/>
+        </w:rPr>
+      </w:pPr>
+      <w:r>
+        <w:rPr>
+          <w:lang w:val="en-GB"/>
+        </w:rPr>
+        <w:lastRenderedPageBreak/>
+        <w:t>Increased storage space: because of embedding there were a few redundancies, but it was worth it due to faster reads.</w:t>
+      </w:r>
+    </w:p>
+    <w:p>
+      <w:pPr>
+        <w:pStyle w:val="ListParagraph"/>
+        <w:numPr>
+          <w:ilvl w:val="2"/>
+          <w:numId w:val="3"/>
+        </w:numPr>
+        <w:rPr>
+          <w:lang w:val="en-GB"/>
+        </w:rPr>
+      </w:pPr>
+      <w:r>
+        <w:rPr>
+          <w:lang w:val="en-GB"/>
+        </w:rPr>
+        <w:t xml:space="preserve">Better data integrity: </w:t>
+      </w:r>
+      <w:r>
+        <w:rPr>
+          <w:lang w:val="en-GB"/>
+        </w:rPr>
+        <w:t>using references for authors ensured consistency across different books.</w:t>
+      </w:r>
+    </w:p>
+    <w:p>
+      <w:pPr>
+        <w:pStyle w:val="ListParagraph"/>
+        <w:numPr>
+          <w:ilvl w:val="2"/>
+          <w:numId w:val="3"/>
+        </w:numPr>
+        <w:rPr>
+          <w:lang w:val="en-GB"/>
+        </w:rPr>
+      </w:pPr>
+      <w:r>
+        <w:rPr>
+          <w:lang w:val="en-GB"/>
+        </w:rPr>
+        <w:t>Simplified queries: the structure of the schemas made queries more intuitive, reducing the need for complex joins.</w:t>
+      </w:r>
+    </w:p>
+    <w:p>
+      <w:pPr>
+        <w:rPr>
+          <w:lang w:val="en-GB"/>
+        </w:rPr>
+      </w:pPr>
+    </w:p>
+    <w:p>
+      <w:pPr>
+        <w:pStyle w:val="ListParagraph"/>
+        <w:numPr>
           <w:ilvl w:val="0"/>
           <w:numId w:val="3"/>
         </w:numPr>
@@ -1380,6 +3025,163 @@
       <w:pPr>
         <w:pStyle w:val="ListParagraph"/>
         <w:numPr>
+          <w:ilvl w:val="1"/>
+          <w:numId w:val="3"/>
+        </w:numPr>
+        <w:rPr>
+          <w:lang w:val="en-GB"/>
+        </w:rPr>
+      </w:pPr>
+      <w:r>
+        <w:rPr>
+          <w:lang w:val="en-GB"/>
+        </w:rPr>
+        <w:t>Easy</w:t>
+      </w:r>
+    </w:p>
+    <w:p>
+      <w:pPr>
+        <w:pStyle w:val="ListParagraph"/>
+        <w:numPr>
+          <w:ilvl w:val="2"/>
+          <w:numId w:val="3"/>
+        </w:numPr>
+        <w:rPr>
+          <w:lang w:val="en-GB"/>
+        </w:rPr>
+      </w:pPr>
+      <w:r>
+        <w:rPr>
+          <w:lang w:val="en-GB"/>
+        </w:rPr>
+        <w:t>Creating collections and defining validation</w:t>
+      </w:r>
+      <w:r>
+        <w:rPr>
+          <w:lang w:val="en-GB"/>
+        </w:rPr>
+        <w:t>.</w:t>
+      </w:r>
+    </w:p>
+    <w:p>
+      <w:pPr>
+        <w:pStyle w:val="ListParagraph"/>
+        <w:numPr>
+          <w:ilvl w:val="2"/>
+          <w:numId w:val="3"/>
+        </w:numPr>
+        <w:rPr>
+          <w:lang w:val="en-GB"/>
+        </w:rPr>
+      </w:pPr>
+      <w:r>
+        <w:rPr>
+          <w:lang w:val="en-GB"/>
+        </w:rPr>
+        <w:t>Implementing indexing</w:t>
+      </w:r>
+      <w:r>
+        <w:rPr>
+          <w:lang w:val="en-GB"/>
+        </w:rPr>
+        <w:t>.</w:t>
+      </w:r>
+    </w:p>
+    <w:p>
+      <w:pPr>
+        <w:pStyle w:val="ListParagraph"/>
+        <w:numPr>
+          <w:ilvl w:val="2"/>
+          <w:numId w:val="3"/>
+        </w:numPr>
+        <w:rPr>
+          <w:lang w:val="en-GB"/>
+        </w:rPr>
+      </w:pPr>
+      <w:r>
+        <w:rPr>
+          <w:lang w:val="en-GB"/>
+        </w:rPr>
+        <w:t>Implementing the trigger</w:t>
+      </w:r>
+      <w:r>
+        <w:rPr>
+          <w:lang w:val="en-GB"/>
+        </w:rPr>
+        <w:t>.</w:t>
+      </w:r>
+    </w:p>
+    <w:p>
+      <w:pPr>
+        <w:pStyle w:val="ListParagraph"/>
+        <w:numPr>
+          <w:ilvl w:val="1"/>
+          <w:numId w:val="3"/>
+        </w:numPr>
+        <w:rPr>
+          <w:lang w:val="en-GB"/>
+        </w:rPr>
+      </w:pPr>
+      <w:r>
+        <w:rPr>
+          <w:lang w:val="en-GB"/>
+        </w:rPr>
+        <w:t>Difficult</w:t>
+      </w:r>
+    </w:p>
+    <w:p>
+      <w:pPr>
+        <w:pStyle w:val="ListParagraph"/>
+        <w:numPr>
+          <w:ilvl w:val="2"/>
+          <w:numId w:val="3"/>
+        </w:numPr>
+        <w:rPr>
+          <w:lang w:val="en-GB"/>
+        </w:rPr>
+      </w:pPr>
+      <w:r>
+        <w:rPr>
+          <w:lang w:val="en-GB"/>
+        </w:rPr>
+        <w:t>Deciding between embedding and referencing</w:t>
+      </w:r>
+      <w:r>
+        <w:rPr>
+          <w:lang w:val="en-GB"/>
+        </w:rPr>
+        <w:t>.</w:t>
+      </w:r>
+    </w:p>
+    <w:p>
+      <w:pPr>
+        <w:pStyle w:val="ListParagraph"/>
+        <w:numPr>
+          <w:ilvl w:val="2"/>
+          <w:numId w:val="3"/>
+        </w:numPr>
+        <w:rPr>
+          <w:lang w:val="en-GB"/>
+        </w:rPr>
+      </w:pPr>
+      <w:r>
+        <w:rPr>
+          <w:lang w:val="en-GB"/>
+        </w:rPr>
+        <w:t>Ensuring update trigger stored the correct structure</w:t>
+      </w:r>
+    </w:p>
+    <w:p>
+      <w:pPr>
+        <w:rPr>
+          <w:lang w:val="en-GB"/>
+        </w:rPr>
+      </w:pPr>
+    </w:p>
+    <w:p>
+      <w:pPr>
+        <w:pStyle w:val="ListParagraph"/>
+        <w:numPr>
           <w:ilvl w:val="0"/>
           <w:numId w:val="3"/>
         </w:numPr>
@@ -1398,6 +3200,113 @@
       <w:pPr>
         <w:pStyle w:val="ListParagraph"/>
         <w:numPr>
+          <w:ilvl w:val="2"/>
+          <w:numId w:val="3"/>
+        </w:numPr>
+        <w:rPr>
+          <w:lang w:val="en-GB"/>
+        </w:rPr>
+      </w:pPr>
+      <w:r>
+        <w:rPr>
+          <w:lang w:val="en-GB"/>
+        </w:rPr>
+        <w:t xml:space="preserve">Schema flexibility: </w:t>
+      </w:r>
+      <w:proofErr w:type="spellStart"/>
+      <w:r>
+        <w:rPr>
+          <w:lang w:val="en-GB"/>
+        </w:rPr>
+        <w:t>mongoBD</w:t>
+      </w:r>
+      <w:proofErr w:type="spellEnd"/>
+      <w:r>
+        <w:rPr>
+          <w:lang w:val="en-GB"/>
+        </w:rPr>
+        <w:t xml:space="preserve"> is more flexible in schema design, no need of strict table structures.</w:t>
+      </w:r>
+    </w:p>
+    <w:p>
+      <w:pPr>
+        <w:pStyle w:val="ListParagraph"/>
+        <w:numPr>
+          <w:ilvl w:val="2"/>
+          <w:numId w:val="3"/>
+        </w:numPr>
+        <w:rPr>
+          <w:lang w:val="en-GB"/>
+        </w:rPr>
+      </w:pPr>
+      <w:r>
+        <w:rPr>
+          <w:lang w:val="en-GB"/>
+        </w:rPr>
+        <w:t xml:space="preserve">Joins vs </w:t>
+      </w:r>
+      <w:proofErr w:type="gramStart"/>
+      <w:r>
+        <w:rPr>
+          <w:lang w:val="en-GB"/>
+        </w:rPr>
+        <w:t>embedding:</w:t>
+      </w:r>
+      <w:proofErr w:type="gramEnd"/>
+      <w:r>
+        <w:rPr>
+          <w:lang w:val="en-GB"/>
+        </w:rPr>
+        <w:t xml:space="preserve"> in relational databases we often need joins to retrieve data, while in MongoDB embedding simplifies this problem.</w:t>
+      </w:r>
+    </w:p>
+    <w:p>
+      <w:pPr>
+        <w:pStyle w:val="ListParagraph"/>
+        <w:numPr>
+          <w:ilvl w:val="2"/>
+          <w:numId w:val="3"/>
+        </w:numPr>
+        <w:rPr>
+          <w:lang w:val="en-GB"/>
+        </w:rPr>
+      </w:pPr>
+      <w:r>
+        <w:rPr>
+          <w:lang w:val="en-GB"/>
+        </w:rPr>
+        <w:t>Transactions: MongoDB supports ACID transaction, but relational databases provide more robust transactional integrity.</w:t>
+      </w:r>
+    </w:p>
+    <w:p>
+      <w:pPr>
+        <w:pStyle w:val="ListParagraph"/>
+        <w:numPr>
+          <w:ilvl w:val="2"/>
+          <w:numId w:val="3"/>
+        </w:numPr>
+        <w:rPr>
+          <w:lang w:val="en-GB"/>
+        </w:rPr>
+      </w:pPr>
+      <w:r>
+        <w:rPr>
+          <w:lang w:val="en-GB"/>
+        </w:rPr>
+        <w:t>Normalization: relational databases emphasize normalisation, while MongoDB denormalizes for better performance.</w:t>
+      </w:r>
+    </w:p>
+    <w:p>
+      <w:pPr>
+        <w:rPr>
+          <w:lang w:val="en-GB"/>
+        </w:rPr>
+      </w:pPr>
+    </w:p>
+    <w:p>
+      <w:pPr>
+        <w:pStyle w:val="ListParagraph"/>
+        <w:numPr>
           <w:ilvl w:val="0"/>
           <w:numId w:val="3"/>
         </w:numPr>
@@ -1414,6 +3323,178 @@
     </w:p>
     <w:p>
       <w:pPr>
+        <w:pStyle w:val="ListParagraph"/>
+        <w:numPr>
+          <w:ilvl w:val="1"/>
+          <w:numId w:val="3"/>
+        </w:numPr>
+        <w:rPr>
+          <w:lang w:val="en-GB"/>
+        </w:rPr>
+      </w:pPr>
+      <w:r>
+        <w:rPr>
+          <w:lang w:val="en-GB"/>
+        </w:rPr>
+        <w:t>Advantages</w:t>
+      </w:r>
+    </w:p>
+    <w:p>
+      <w:pPr>
+        <w:pStyle w:val="ListParagraph"/>
+        <w:numPr>
+          <w:ilvl w:val="2"/>
+          <w:numId w:val="3"/>
+        </w:numPr>
+        <w:rPr>
+          <w:lang w:val="en-GB"/>
+        </w:rPr>
+      </w:pPr>
+      <w:r>
+        <w:rPr>
+          <w:lang w:val="en-GB"/>
+        </w:rPr>
+        <w:t>Faster reads: embedded documents allow us to fetch related data in a single query.</w:t>
+      </w:r>
+    </w:p>
+    <w:p>
+      <w:pPr>
+        <w:pStyle w:val="ListParagraph"/>
+        <w:numPr>
+          <w:ilvl w:val="2"/>
+          <w:numId w:val="3"/>
+        </w:numPr>
+        <w:rPr>
+          <w:lang w:val="en-GB"/>
+        </w:rPr>
+      </w:pPr>
+      <w:r>
+        <w:rPr>
+          <w:lang w:val="en-GB"/>
+        </w:rPr>
+        <w:t xml:space="preserve">Scalability: </w:t>
+      </w:r>
+      <w:proofErr w:type="spellStart"/>
+      <w:r>
+        <w:rPr>
+          <w:lang w:val="en-GB"/>
+        </w:rPr>
+        <w:t>mongoDB’s</w:t>
+      </w:r>
+      <w:proofErr w:type="spellEnd"/>
+      <w:r>
+        <w:rPr>
+          <w:lang w:val="en-GB"/>
+        </w:rPr>
+        <w:t xml:space="preserve"> horizontal scaling is </w:t>
+      </w:r>
+      <w:r>
+        <w:rPr>
+          <w:lang w:val="en-GB"/>
+        </w:rPr>
+        <w:t>very useful for handling large datasets.</w:t>
+      </w:r>
+    </w:p>
+    <w:p>
+      <w:pPr>
+        <w:pStyle w:val="ListParagraph"/>
+        <w:numPr>
+          <w:ilvl w:val="2"/>
+          <w:numId w:val="3"/>
+        </w:numPr>
+        <w:rPr>
+          <w:lang w:val="en-GB"/>
+        </w:rPr>
+      </w:pPr>
+      <w:r>
+        <w:rPr>
+          <w:lang w:val="en-GB"/>
+        </w:rPr>
+        <w:t>Flexible schemas: you can modify something without altering the entire database structure.</w:t>
+      </w:r>
+    </w:p>
+    <w:p>
+      <w:pPr>
+        <w:rPr>
+          <w:lang w:val="en-GB"/>
+        </w:rPr>
+      </w:pPr>
+    </w:p>
+    <w:p>
+      <w:pPr>
+        <w:pStyle w:val="ListParagraph"/>
+        <w:numPr>
+          <w:ilvl w:val="1"/>
+          <w:numId w:val="3"/>
+        </w:numPr>
+        <w:rPr>
+          <w:lang w:val="en-GB"/>
+        </w:rPr>
+      </w:pPr>
+      <w:r>
+        <w:rPr>
+          <w:lang w:val="en-GB"/>
+        </w:rPr>
+        <w:t>Disadvantages</w:t>
+      </w:r>
+    </w:p>
+    <w:p>
+      <w:pPr>
+        <w:pStyle w:val="ListParagraph"/>
+        <w:numPr>
+          <w:ilvl w:val="2"/>
+          <w:numId w:val="3"/>
+        </w:numPr>
+        <w:rPr>
+          <w:lang w:val="en-GB"/>
+        </w:rPr>
+      </w:pPr>
+      <w:r>
+        <w:rPr>
+          <w:lang w:val="en-GB"/>
+        </w:rPr>
+        <w:t>Redundancy: embedding data can lead to increased storage requirements.</w:t>
+      </w:r>
+    </w:p>
+    <w:p>
+      <w:pPr>
+        <w:pStyle w:val="ListParagraph"/>
+        <w:numPr>
+          <w:ilvl w:val="2"/>
+          <w:numId w:val="3"/>
+        </w:numPr>
+        <w:rPr>
+          <w:lang w:val="en-GB"/>
+        </w:rPr>
+      </w:pPr>
+      <w:r>
+        <w:rPr>
+          <w:lang w:val="en-GB"/>
+        </w:rPr>
+        <w:lastRenderedPageBreak/>
+        <w:t>Complex updates: updating deep nested fields requires careful query structure.</w:t>
+      </w:r>
+    </w:p>
+    <w:p>
+      <w:pPr>
+        <w:pStyle w:val="ListParagraph"/>
+        <w:numPr>
+          <w:ilvl w:val="2"/>
+          <w:numId w:val="3"/>
+        </w:numPr>
+        <w:rPr>
+          <w:lang w:val="en-GB"/>
+        </w:rPr>
+      </w:pPr>
+      <w:r>
+        <w:rPr>
+          <w:lang w:val="en-GB"/>
+        </w:rPr>
+        <w:t>Lack of strong relations: creating strict relationships can be challenging</w:t>
+      </w:r>
+    </w:p>
+    <w:p>
+      <w:pPr>
         <w:pStyle w:val="Heading1"/>
         <w:rPr>
           <w:rFonts w:eastAsiaTheme="minorHAnsi"/>
@@ -1467,8 +3548,16 @@
         <w:rPr>
           <w:lang w:val="en-GB"/>
         </w:rPr>
-        <w:t xml:space="preserve"> to itslearning</w:t>
-      </w:r>
+        <w:t xml:space="preserve"> to </w:t>
+      </w:r>
+      <w:proofErr w:type="spellStart"/>
+      <w:r>
+        <w:rPr>
+          <w:lang w:val="en-GB"/>
+        </w:rPr>
+        <w:t>itslearning</w:t>
+      </w:r>
+      <w:proofErr w:type="spellEnd"/>
       <w:r>
         <w:rPr>
           <w:lang w:val="en-GB"/>
@@ -1495,7 +3584,7 @@
       </w:r>
     </w:p>
     <w:sectPr>
-      <w:pgSz w:w="12240" w:h="15840" w:orient="portrait"/>
+      <w:pgSz w:w="12240" w:h="15840"/>
       <w:pgMar w:top="1701" w:right="1134" w:bottom="1701" w:left="1134" w:header="708" w:footer="708" w:gutter="0"/>
       <w:cols w:space="708"/>
       <w:docGrid w:linePitch="360"/>
@@ -1531,7 +3620,7 @@
         <w:ind w:left="1440" w:hanging="360"/>
       </w:pPr>
       <w:rPr>
-        <w:rFonts w:hint="default" w:ascii="Symbol" w:hAnsi="Symbol"/>
+        <w:rFonts w:ascii="Symbol" w:hAnsi="Symbol" w:hint="default"/>
       </w:rPr>
     </w:lvl>
     <w:lvl w:ilvl="2" w:tplc="0406001B" w:tentative="1">
@@ -1703,7 +3792,7 @@
         <w:rFonts w:hint="default"/>
       </w:rPr>
     </w:lvl>
-    <w:lvl w:ilvl="1" w:tplc="04060019" w:tentative="1">
+    <w:lvl w:ilvl="1" w:tplc="04060019">
       <w:start w:val="1"/>
       <w:numFmt w:val="lowerLetter"/>
       <w:lvlText w:val="%2."/>
@@ -1801,7 +3890,7 @@
         <w:ind w:left="1440" w:hanging="360"/>
       </w:pPr>
       <w:rPr>
-        <w:rFonts w:hint="default" w:ascii="Courier New" w:hAnsi="Courier New" w:cs="Courier New"/>
+        <w:rFonts w:ascii="Courier New" w:hAnsi="Courier New" w:cs="Courier New" w:hint="default"/>
       </w:rPr>
     </w:lvl>
     <w:lvl w:ilvl="2" w:tplc="04090005" w:tentative="1">
@@ -1813,7 +3902,7 @@
         <w:ind w:left="2160" w:hanging="360"/>
       </w:pPr>
       <w:rPr>
-        <w:rFonts w:hint="default" w:ascii="Wingdings" w:hAnsi="Wingdings"/>
+        <w:rFonts w:ascii="Wingdings" w:hAnsi="Wingdings" w:hint="default"/>
       </w:rPr>
     </w:lvl>
     <w:lvl w:ilvl="3" w:tplc="04090001" w:tentative="1">
@@ -1825,7 +3914,7 @@
         <w:ind w:left="2880" w:hanging="360"/>
       </w:pPr>
       <w:rPr>
-        <w:rFonts w:hint="default" w:ascii="Symbol" w:hAnsi="Symbol"/>
+        <w:rFonts w:ascii="Symbol" w:hAnsi="Symbol" w:hint="default"/>
       </w:rPr>
     </w:lvl>
     <w:lvl w:ilvl="4" w:tplc="04090003" w:tentative="1">
@@ -1837,7 +3926,7 @@
         <w:ind w:left="3600" w:hanging="360"/>
       </w:pPr>
       <w:rPr>
-        <w:rFonts w:hint="default" w:ascii="Courier New" w:hAnsi="Courier New" w:cs="Courier New"/>
+        <w:rFonts w:ascii="Courier New" w:hAnsi="Courier New" w:cs="Courier New" w:hint="default"/>
       </w:rPr>
     </w:lvl>
     <w:lvl w:ilvl="5" w:tplc="04090005" w:tentative="1">
@@ -1849,7 +3938,7 @@
         <w:ind w:left="4320" w:hanging="360"/>
       </w:pPr>
       <w:rPr>
-        <w:rFonts w:hint="default" w:ascii="Wingdings" w:hAnsi="Wingdings"/>
+        <w:rFonts w:ascii="Wingdings" w:hAnsi="Wingdings" w:hint="default"/>
       </w:rPr>
     </w:lvl>
     <w:lvl w:ilvl="6" w:tplc="04090001" w:tentative="1">
@@ -1861,7 +3950,7 @@
         <w:ind w:left="5040" w:hanging="360"/>
       </w:pPr>
       <w:rPr>
-        <w:rFonts w:hint="default" w:ascii="Symbol" w:hAnsi="Symbol"/>
+        <w:rFonts w:ascii="Symbol" w:hAnsi="Symbol" w:hint="default"/>
       </w:rPr>
     </w:lvl>
     <w:lvl w:ilvl="7" w:tplc="04090003" w:tentative="1">
@@ -1873,7 +3962,7 @@
         <w:ind w:left="5760" w:hanging="360"/>
       </w:pPr>
       <w:rPr>
-        <w:rFonts w:hint="default" w:ascii="Courier New" w:hAnsi="Courier New" w:cs="Courier New"/>
+        <w:rFonts w:ascii="Courier New" w:hAnsi="Courier New" w:cs="Courier New" w:hint="default"/>
       </w:rPr>
     </w:lvl>
     <w:lvl w:ilvl="8" w:tplc="04090005" w:tentative="1">
@@ -1885,7 +3974,7 @@
         <w:ind w:left="6480" w:hanging="360"/>
       </w:pPr>
       <w:rPr>
-        <w:rFonts w:hint="default" w:ascii="Wingdings" w:hAnsi="Wingdings"/>
+        <w:rFonts w:ascii="Wingdings" w:hAnsi="Wingdings" w:hint="default"/>
       </w:rPr>
     </w:lvl>
   </w:abstractNum>
@@ -1981,7 +4070,7 @@
   <w:abstractNum w:abstractNumId="5" w15:restartNumberingAfterBreak="0">
     <w:nsid w:val="6A645765"/>
     <w:multiLevelType w:val="hybridMultilevel"/>
-    <w:tmpl w:val="00200206"/>
+    <w:tmpl w:val="D15ADFB8"/>
     <w:lvl w:ilvl="0" w:tplc="74E0219E">
       <w:numFmt w:val="bullet"/>
       <w:lvlText w:val=""/>
@@ -1990,107 +4079,190 @@
         <w:ind w:left="720" w:hanging="360"/>
       </w:pPr>
       <w:rPr>
-        <w:rFonts w:hint="default" w:ascii="Symbol" w:hAnsi="Symbol" w:eastAsiaTheme="minorHAnsi" w:cstheme="minorBidi"/>
+        <w:rFonts w:ascii="Symbol" w:eastAsiaTheme="minorHAnsi" w:hAnsi="Symbol" w:cstheme="minorBidi" w:hint="default"/>
       </w:rPr>
     </w:lvl>
-    <w:lvl w:ilvl="1" w:tplc="04090003" w:tentative="1">
+    <w:lvl w:ilvl="1" w:tplc="0409000F">
+      <w:start w:val="1"/>
+      <w:numFmt w:val="decimal"/>
+      <w:lvlText w:val="%2."/>
+      <w:lvlJc w:val="left"/>
+      <w:pPr>
+        <w:ind w:left="720" w:hanging="360"/>
+      </w:pPr>
+    </w:lvl>
+    <w:lvl w:ilvl="2" w:tplc="04090005">
+      <w:start w:val="1"/>
+      <w:numFmt w:val="bullet"/>
+      <w:lvlText w:val=""/>
+      <w:lvlJc w:val="left"/>
+      <w:pPr>
+        <w:ind w:left="2160" w:hanging="360"/>
+      </w:pPr>
+      <w:rPr>
+        <w:rFonts w:ascii="Wingdings" w:hAnsi="Wingdings" w:hint="default"/>
+      </w:rPr>
+    </w:lvl>
+    <w:lvl w:ilvl="3" w:tplc="04090001">
+      <w:start w:val="1"/>
+      <w:numFmt w:val="bullet"/>
+      <w:lvlText w:val=""/>
+      <w:lvlJc w:val="left"/>
+      <w:pPr>
+        <w:ind w:left="2880" w:hanging="360"/>
+      </w:pPr>
+      <w:rPr>
+        <w:rFonts w:ascii="Symbol" w:hAnsi="Symbol" w:hint="default"/>
+      </w:rPr>
+    </w:lvl>
+    <w:lvl w:ilvl="4" w:tplc="04090003" w:tentative="1">
       <w:start w:val="1"/>
       <w:numFmt w:val="bullet"/>
       <w:lvlText w:val="o"/>
       <w:lvlJc w:val="left"/>
       <w:pPr>
-        <w:ind w:left="1440" w:hanging="360"/>
+        <w:ind w:left="3600" w:hanging="360"/>
       </w:pPr>
       <w:rPr>
-        <w:rFonts w:hint="default" w:ascii="Courier New" w:hAnsi="Courier New" w:cs="Courier New"/>
+        <w:rFonts w:ascii="Courier New" w:hAnsi="Courier New" w:cs="Courier New" w:hint="default"/>
       </w:rPr>
     </w:lvl>
-    <w:lvl w:ilvl="2" w:tplc="04090005" w:tentative="1">
+    <w:lvl w:ilvl="5" w:tplc="04090005" w:tentative="1">
       <w:start w:val="1"/>
       <w:numFmt w:val="bullet"/>
       <w:lvlText w:val=""/>
       <w:lvlJc w:val="left"/>
       <w:pPr>
-        <w:ind w:left="2160" w:hanging="360"/>
+        <w:ind w:left="4320" w:hanging="360"/>
       </w:pPr>
       <w:rPr>
-        <w:rFonts w:hint="default" w:ascii="Wingdings" w:hAnsi="Wingdings"/>
+        <w:rFonts w:ascii="Wingdings" w:hAnsi="Wingdings" w:hint="default"/>
       </w:rPr>
     </w:lvl>
-    <w:lvl w:ilvl="3" w:tplc="04090001" w:tentative="1">
+    <w:lvl w:ilvl="6" w:tplc="04090001" w:tentative="1">
       <w:start w:val="1"/>
       <w:numFmt w:val="bullet"/>
       <w:lvlText w:val=""/>
       <w:lvlJc w:val="left"/>
       <w:pPr>
-        <w:ind w:left="2880" w:hanging="360"/>
+        <w:ind w:left="5040" w:hanging="360"/>
       </w:pPr>
       <w:rPr>
-        <w:rFonts w:hint="default" w:ascii="Symbol" w:hAnsi="Symbol"/>
+        <w:rFonts w:ascii="Symbol" w:hAnsi="Symbol" w:hint="default"/>
       </w:rPr>
     </w:lvl>
-    <w:lvl w:ilvl="4" w:tplc="04090003" w:tentative="1">
+    <w:lvl w:ilvl="7" w:tplc="04090003" w:tentative="1">
       <w:start w:val="1"/>
       <w:numFmt w:val="bullet"/>
       <w:lvlText w:val="o"/>
       <w:lvlJc w:val="left"/>
       <w:pPr>
-        <w:ind w:left="3600" w:hanging="360"/>
+        <w:ind w:left="5760" w:hanging="360"/>
       </w:pPr>
       <w:rPr>
-        <w:rFonts w:hint="default" w:ascii="Courier New" w:hAnsi="Courier New" w:cs="Courier New"/>
+        <w:rFonts w:ascii="Courier New" w:hAnsi="Courier New" w:cs="Courier New" w:hint="default"/>
       </w:rPr>
     </w:lvl>
-    <w:lvl w:ilvl="5" w:tplc="04090005" w:tentative="1">
+    <w:lvl w:ilvl="8" w:tplc="04090005" w:tentative="1">
       <w:start w:val="1"/>
       <w:numFmt w:val="bullet"/>
       <w:lvlText w:val=""/>
       <w:lvlJc w:val="left"/>
       <w:pPr>
-        <w:ind w:left="4320" w:hanging="360"/>
+        <w:ind w:left="6480" w:hanging="360"/>
       </w:pPr>
       <w:rPr>
-        <w:rFonts w:hint="default" w:ascii="Wingdings" w:hAnsi="Wingdings"/>
-      </w:rPr>
-    </w:lvl>
-    <w:lvl w:ilvl="6" w:tplc="04090001" w:tentative="1">
-      <w:start w:val="1"/>
-      <w:numFmt w:val="bullet"/>
-      <w:lvlText w:val=""/>
-      <w:lvlJc w:val="left"/>
-      <w:pPr>
-        <w:ind w:left="5040" w:hanging="360"/>
-      </w:pPr>
-      <w:rPr>
-        <w:rFonts w:hint="default" w:ascii="Symbol" w:hAnsi="Symbol"/>
-      </w:rPr>
-    </w:lvl>
-    <w:lvl w:ilvl="7" w:tplc="04090003" w:tentative="1">
-      <w:start w:val="1"/>
-      <w:numFmt w:val="bullet"/>
-      <w:lvlText w:val="o"/>
-      <w:lvlJc w:val="left"/>
-      <w:pPr>
-        <w:ind w:left="5760" w:hanging="360"/>
-      </w:pPr>
-      <w:rPr>
-        <w:rFonts w:hint="default" w:ascii="Courier New" w:hAnsi="Courier New" w:cs="Courier New"/>
-      </w:rPr>
-    </w:lvl>
-    <w:lvl w:ilvl="8" w:tplc="04090005" w:tentative="1">
-      <w:start w:val="1"/>
-      <w:numFmt w:val="bullet"/>
-      <w:lvlText w:val=""/>
-      <w:lvlJc w:val="left"/>
-      <w:pPr>
-        <w:ind w:left="6480" w:hanging="360"/>
-      </w:pPr>
-      <w:rPr>
-        <w:rFonts w:hint="default" w:ascii="Wingdings" w:hAnsi="Wingdings"/>
+        <w:rFonts w:ascii="Wingdings" w:hAnsi="Wingdings" w:hint="default"/>
       </w:rPr>
     </w:lvl>
   </w:abstractNum>
   <w:abstractNum w:abstractNumId="6" w15:restartNumberingAfterBreak="0">
+    <w:nsid w:val="6C3A410B"/>
+    <w:multiLevelType w:val="hybridMultilevel"/>
+    <w:tmpl w:val="29AAD3B4"/>
+    <w:lvl w:ilvl="0" w:tplc="0409000F">
+      <w:start w:val="1"/>
+      <w:numFmt w:val="decimal"/>
+      <w:lvlText w:val="%1."/>
+      <w:lvlJc w:val="left"/>
+      <w:pPr>
+        <w:ind w:left="720" w:hanging="360"/>
+      </w:pPr>
+    </w:lvl>
+    <w:lvl w:ilvl="1" w:tplc="04090019">
+      <w:start w:val="1"/>
+      <w:numFmt w:val="lowerLetter"/>
+      <w:lvlText w:val="%2."/>
+      <w:lvlJc w:val="left"/>
+      <w:pPr>
+        <w:ind w:left="1440" w:hanging="360"/>
+      </w:pPr>
+    </w:lvl>
+    <w:lvl w:ilvl="2" w:tplc="0409001B" w:tentative="1">
+      <w:start w:val="1"/>
+      <w:numFmt w:val="lowerRoman"/>
+      <w:lvlText w:val="%3."/>
+      <w:lvlJc w:val="right"/>
+      <w:pPr>
+        <w:ind w:left="2160" w:hanging="180"/>
+      </w:pPr>
+    </w:lvl>
+    <w:lvl w:ilvl="3" w:tplc="0409000F" w:tentative="1">
+      <w:start w:val="1"/>
+      <w:numFmt w:val="decimal"/>
+      <w:lvlText w:val="%4."/>
+      <w:lvlJc w:val="left"/>
+      <w:pPr>
+        <w:ind w:left="2880" w:hanging="360"/>
+      </w:pPr>
+    </w:lvl>
+    <w:lvl w:ilvl="4" w:tplc="04090019" w:tentative="1">
+      <w:start w:val="1"/>
+      <w:numFmt w:val="lowerLetter"/>
+      <w:lvlText w:val="%5."/>
+      <w:lvlJc w:val="left"/>
+      <w:pPr>
+        <w:ind w:left="3600" w:hanging="360"/>
+      </w:pPr>
+    </w:lvl>
+    <w:lvl w:ilvl="5" w:tplc="0409001B" w:tentative="1">
+      <w:start w:val="1"/>
+      <w:numFmt w:val="lowerRoman"/>
+      <w:lvlText w:val="%6."/>
+      <w:lvlJc w:val="right"/>
+      <w:pPr>
+        <w:ind w:left="4320" w:hanging="180"/>
+      </w:pPr>
+    </w:lvl>
+    <w:lvl w:ilvl="6" w:tplc="0409000F" w:tentative="1">
+      <w:start w:val="1"/>
+      <w:numFmt w:val="decimal"/>
+      <w:lvlText w:val="%7."/>
+      <w:lvlJc w:val="left"/>
+      <w:pPr>
+        <w:ind w:left="5040" w:hanging="360"/>
+      </w:pPr>
+    </w:lvl>
+    <w:lvl w:ilvl="7" w:tplc="04090019" w:tentative="1">
+      <w:start w:val="1"/>
+      <w:numFmt w:val="lowerLetter"/>
+      <w:lvlText w:val="%8."/>
+      <w:lvlJc w:val="left"/>
+      <w:pPr>
+        <w:ind w:left="5760" w:hanging="360"/>
+      </w:pPr>
+    </w:lvl>
+    <w:lvl w:ilvl="8" w:tplc="0409001B" w:tentative="1">
+      <w:start w:val="1"/>
+      <w:numFmt w:val="lowerRoman"/>
+      <w:lvlText w:val="%9."/>
+      <w:lvlJc w:val="right"/>
+      <w:pPr>
+        <w:ind w:left="6480" w:hanging="180"/>
+      </w:pPr>
+    </w:lvl>
+  </w:abstractNum>
+  <w:abstractNum w:abstractNumId="7" w15:restartNumberingAfterBreak="0">
     <w:nsid w:val="7AAD235E"/>
     <w:multiLevelType w:val="hybridMultilevel"/>
     <w:tmpl w:val="65A02628"/>
@@ -2102,7 +4274,7 @@
         <w:ind w:left="720" w:hanging="360"/>
       </w:pPr>
       <w:rPr>
-        <w:rFonts w:hint="default" w:ascii="Symbol" w:hAnsi="Symbol" w:eastAsiaTheme="minorHAnsi" w:cstheme="minorBidi"/>
+        <w:rFonts w:ascii="Symbol" w:eastAsiaTheme="minorHAnsi" w:hAnsi="Symbol" w:cstheme="minorBidi" w:hint="default"/>
       </w:rPr>
     </w:lvl>
     <w:lvl w:ilvl="1" w:tplc="20000003" w:tentative="1">
@@ -2114,7 +4286,7 @@
         <w:ind w:left="1440" w:hanging="360"/>
       </w:pPr>
       <w:rPr>
-        <w:rFonts w:hint="default" w:ascii="Courier New" w:hAnsi="Courier New" w:cs="Courier New"/>
+        <w:rFonts w:ascii="Courier New" w:hAnsi="Courier New" w:cs="Courier New" w:hint="default"/>
       </w:rPr>
     </w:lvl>
     <w:lvl w:ilvl="2" w:tplc="20000005" w:tentative="1">
@@ -2126,7 +4298,7 @@
         <w:ind w:left="2160" w:hanging="360"/>
       </w:pPr>
       <w:rPr>
-        <w:rFonts w:hint="default" w:ascii="Wingdings" w:hAnsi="Wingdings"/>
+        <w:rFonts w:ascii="Wingdings" w:hAnsi="Wingdings" w:hint="default"/>
       </w:rPr>
     </w:lvl>
     <w:lvl w:ilvl="3" w:tplc="20000001" w:tentative="1">
@@ -2138,7 +4310,7 @@
         <w:ind w:left="2880" w:hanging="360"/>
       </w:pPr>
       <w:rPr>
-        <w:rFonts w:hint="default" w:ascii="Symbol" w:hAnsi="Symbol"/>
+        <w:rFonts w:ascii="Symbol" w:hAnsi="Symbol" w:hint="default"/>
       </w:rPr>
     </w:lvl>
     <w:lvl w:ilvl="4" w:tplc="20000003" w:tentative="1">
@@ -2150,7 +4322,7 @@
         <w:ind w:left="3600" w:hanging="360"/>
       </w:pPr>
       <w:rPr>
-        <w:rFonts w:hint="default" w:ascii="Courier New" w:hAnsi="Courier New" w:cs="Courier New"/>
+        <w:rFonts w:ascii="Courier New" w:hAnsi="Courier New" w:cs="Courier New" w:hint="default"/>
       </w:rPr>
     </w:lvl>
     <w:lvl w:ilvl="5" w:tplc="20000005" w:tentative="1">
@@ -2162,7 +4334,7 @@
         <w:ind w:left="4320" w:hanging="360"/>
       </w:pPr>
       <w:rPr>
-        <w:rFonts w:hint="default" w:ascii="Wingdings" w:hAnsi="Wingdings"/>
+        <w:rFonts w:ascii="Wingdings" w:hAnsi="Wingdings" w:hint="default"/>
       </w:rPr>
     </w:lvl>
     <w:lvl w:ilvl="6" w:tplc="20000001" w:tentative="1">
@@ -2174,7 +4346,7 @@
         <w:ind w:left="5040" w:hanging="360"/>
       </w:pPr>
       <w:rPr>
-        <w:rFonts w:hint="default" w:ascii="Symbol" w:hAnsi="Symbol"/>
+        <w:rFonts w:ascii="Symbol" w:hAnsi="Symbol" w:hint="default"/>
       </w:rPr>
     </w:lvl>
     <w:lvl w:ilvl="7" w:tplc="20000003" w:tentative="1">
@@ -2186,7 +4358,7 @@
         <w:ind w:left="5760" w:hanging="360"/>
       </w:pPr>
       <w:rPr>
-        <w:rFonts w:hint="default" w:ascii="Courier New" w:hAnsi="Courier New" w:cs="Courier New"/>
+        <w:rFonts w:ascii="Courier New" w:hAnsi="Courier New" w:cs="Courier New" w:hint="default"/>
       </w:rPr>
     </w:lvl>
     <w:lvl w:ilvl="8" w:tplc="20000005" w:tentative="1">
@@ -2198,7 +4370,7 @@
         <w:ind w:left="6480" w:hanging="360"/>
       </w:pPr>
       <w:rPr>
-        <w:rFonts w:hint="default" w:ascii="Wingdings" w:hAnsi="Wingdings"/>
+        <w:rFonts w:ascii="Wingdings" w:hAnsi="Wingdings" w:hint="default"/>
       </w:rPr>
     </w:lvl>
   </w:abstractNum>
@@ -2212,7 +4384,7 @@
     <w:abstractNumId w:val="5"/>
   </w:num>
   <w:num w:numId="4" w16cid:durableId="153381155">
-    <w:abstractNumId w:val="6"/>
+    <w:abstractNumId w:val="7"/>
   </w:num>
   <w:num w:numId="5" w16cid:durableId="464276810">
     <w:abstractNumId w:val="1"/>
@@ -2220,7 +4392,70 @@
   <w:num w:numId="6" w16cid:durableId="1192963297">
     <w:abstractNumId w:val="2"/>
   </w:num>
-  <w:num w:numId="7" w16cid:durableId="1924997201">
+  <w:num w:numId="7" w16cid:durableId="136654964">
+    <w:abstractNumId w:val="1"/>
+    <w:lvlOverride w:ilvl="0">
+      <w:startOverride w:val="1"/>
+    </w:lvlOverride>
+    <w:lvlOverride w:ilvl="1">
+      <w:startOverride w:val="1"/>
+    </w:lvlOverride>
+    <w:lvlOverride w:ilvl="2">
+      <w:startOverride w:val="1"/>
+    </w:lvlOverride>
+    <w:lvlOverride w:ilvl="3">
+      <w:startOverride w:val="1"/>
+    </w:lvlOverride>
+    <w:lvlOverride w:ilvl="4">
+      <w:startOverride w:val="1"/>
+    </w:lvlOverride>
+    <w:lvlOverride w:ilvl="5">
+      <w:startOverride w:val="1"/>
+    </w:lvlOverride>
+    <w:lvlOverride w:ilvl="6">
+      <w:startOverride w:val="1"/>
+    </w:lvlOverride>
+    <w:lvlOverride w:ilvl="7">
+      <w:startOverride w:val="1"/>
+    </w:lvlOverride>
+    <w:lvlOverride w:ilvl="8">
+      <w:startOverride w:val="1"/>
+    </w:lvlOverride>
+  </w:num>
+  <w:num w:numId="8" w16cid:durableId="1161845497">
+    <w:abstractNumId w:val="2"/>
+    <w:lvlOverride w:ilvl="0">
+      <w:startOverride w:val="1"/>
+    </w:lvlOverride>
+    <w:lvlOverride w:ilvl="1">
+      <w:startOverride w:val="1"/>
+    </w:lvlOverride>
+    <w:lvlOverride w:ilvl="2">
+      <w:startOverride w:val="1"/>
+    </w:lvlOverride>
+    <w:lvlOverride w:ilvl="3">
+      <w:startOverride w:val="1"/>
+    </w:lvlOverride>
+    <w:lvlOverride w:ilvl="4">
+      <w:startOverride w:val="1"/>
+    </w:lvlOverride>
+    <w:lvlOverride w:ilvl="5">
+      <w:startOverride w:val="1"/>
+    </w:lvlOverride>
+    <w:lvlOverride w:ilvl="6">
+      <w:startOverride w:val="1"/>
+    </w:lvlOverride>
+    <w:lvlOverride w:ilvl="7">
+      <w:startOverride w:val="1"/>
+    </w:lvlOverride>
+    <w:lvlOverride w:ilvl="8">
+      <w:startOverride w:val="1"/>
+    </w:lvlOverride>
+  </w:num>
+  <w:num w:numId="9" w16cid:durableId="236135071">
+    <w:abstractNumId w:val="6"/>
+  </w:num>
+  <w:num w:numId="10" w16cid:durableId="1924997201">
     <w:abstractNumId w:val="0"/>
   </w:num>
 </w:numbering>
@@ -2231,7 +4466,7 @@
   <w:docDefaults>
     <w:rPrDefault>
       <w:rPr>
-        <w:rFonts w:asciiTheme="minorHAnsi" w:hAnsiTheme="minorHAnsi" w:eastAsiaTheme="minorHAnsi" w:cstheme="minorBidi"/>
+        <w:rFonts w:asciiTheme="minorHAnsi" w:eastAsiaTheme="minorHAnsi" w:hAnsiTheme="minorHAnsi" w:cstheme="minorBidi"/>
         <w:sz w:val="22"/>
         <w:szCs w:val="22"/>
         <w:lang w:val="en-US" w:eastAsia="en-US" w:bidi="ar-SA"/>
@@ -2246,14 +4481,14 @@
   <w:latentStyles w:defLockedState="0" w:defUIPriority="99" w:defSemiHidden="0" w:defUnhideWhenUsed="0" w:defQFormat="0" w:count="376">
     <w:lsdException w:name="Normal" w:uiPriority="0" w:qFormat="1"/>
     <w:lsdException w:name="heading 1" w:uiPriority="9" w:qFormat="1"/>
-    <w:lsdException w:name="heading 2" w:uiPriority="9" w:semiHidden="1" w:unhideWhenUsed="1" w:qFormat="1"/>
-    <w:lsdException w:name="heading 3" w:uiPriority="9" w:semiHidden="1" w:unhideWhenUsed="1" w:qFormat="1"/>
-    <w:lsdException w:name="heading 4" w:uiPriority="9" w:semiHidden="1" w:unhideWhenUsed="1" w:qFormat="1"/>
-    <w:lsdException w:name="heading 5" w:uiPriority="9" w:semiHidden="1" w:unhideWhenUsed="1" w:qFormat="1"/>
-    <w:lsdException w:name="heading 6" w:uiPriority="9" w:semiHidden="1" w:unhideWhenUsed="1" w:qFormat="1"/>
-    <w:lsdException w:name="heading 7" w:uiPriority="9" w:semiHidden="1" w:unhideWhenUsed="1" w:qFormat="1"/>
-    <w:lsdException w:name="heading 8" w:uiPriority="9" w:semiHidden="1" w:unhideWhenUsed="1" w:qFormat="1"/>
-    <w:lsdException w:name="heading 9" w:uiPriority="9" w:semiHidden="1" w:unhideWhenUsed="1" w:qFormat="1"/>
+    <w:lsdException w:name="heading 2" w:semiHidden="1" w:uiPriority="9" w:unhideWhenUsed="1" w:qFormat="1"/>
+    <w:lsdException w:name="heading 3" w:semiHidden="1" w:uiPriority="9" w:unhideWhenUsed="1" w:qFormat="1"/>
+    <w:lsdException w:name="heading 4" w:semiHidden="1" w:uiPriority="9" w:unhideWhenUsed="1" w:qFormat="1"/>
+    <w:lsdException w:name="heading 5" w:semiHidden="1" w:uiPriority="9" w:unhideWhenUsed="1" w:qFormat="1"/>
+    <w:lsdException w:name="heading 6" w:semiHidden="1" w:uiPriority="9" w:unhideWhenUsed="1" w:qFormat="1"/>
+    <w:lsdException w:name="heading 7" w:semiHidden="1" w:uiPriority="9" w:unhideWhenUsed="1" w:qFormat="1"/>
+    <w:lsdException w:name="heading 8" w:semiHidden="1" w:uiPriority="9" w:unhideWhenUsed="1" w:qFormat="1"/>
+    <w:lsdException w:name="heading 9" w:semiHidden="1" w:uiPriority="9" w:unhideWhenUsed="1" w:qFormat="1"/>
     <w:lsdException w:name="index 1" w:semiHidden="1" w:unhideWhenUsed="1"/>
     <w:lsdException w:name="index 2" w:semiHidden="1" w:unhideWhenUsed="1"/>
     <w:lsdException w:name="index 3" w:semiHidden="1" w:unhideWhenUsed="1"/>
@@ -2263,22 +4498,22 @@
     <w:lsdException w:name="index 7" w:semiHidden="1" w:unhideWhenUsed="1"/>
     <w:lsdException w:name="index 8" w:semiHidden="1" w:unhideWhenUsed="1"/>
     <w:lsdException w:name="index 9" w:semiHidden="1" w:unhideWhenUsed="1"/>
-    <w:lsdException w:name="toc 1" w:uiPriority="39" w:semiHidden="1" w:unhideWhenUsed="1"/>
-    <w:lsdException w:name="toc 2" w:uiPriority="39" w:semiHidden="1" w:unhideWhenUsed="1"/>
-    <w:lsdException w:name="toc 3" w:uiPriority="39" w:semiHidden="1" w:unhideWhenUsed="1"/>
-    <w:lsdException w:name="toc 4" w:uiPriority="39" w:semiHidden="1" w:unhideWhenUsed="1"/>
-    <w:lsdException w:name="toc 5" w:uiPriority="39" w:semiHidden="1" w:unhideWhenUsed="1"/>
-    <w:lsdException w:name="toc 6" w:uiPriority="39" w:semiHidden="1" w:unhideWhenUsed="1"/>
-    <w:lsdException w:name="toc 7" w:uiPriority="39" w:semiHidden="1" w:unhideWhenUsed="1"/>
-    <w:lsdException w:name="toc 8" w:uiPriority="39" w:semiHidden="1" w:unhideWhenUsed="1"/>
-    <w:lsdException w:name="toc 9" w:uiPriority="39" w:semiHidden="1" w:unhideWhenUsed="1"/>
+    <w:lsdException w:name="toc 1" w:semiHidden="1" w:uiPriority="39" w:unhideWhenUsed="1"/>
+    <w:lsdException w:name="toc 2" w:semiHidden="1" w:uiPriority="39" w:unhideWhenUsed="1"/>
+    <w:lsdException w:name="toc 3" w:semiHidden="1" w:uiPriority="39" w:unhideWhenUsed="1"/>
+    <w:lsdException w:name="toc 4" w:semiHidden="1" w:uiPriority="39" w:unhideWhenUsed="1"/>
+    <w:lsdException w:name="toc 5" w:semiHidden="1" w:uiPriority="39" w:unhideWhenUsed="1"/>
+    <w:lsdException w:name="toc 6" w:semiHidden="1" w:uiPriority="39" w:unhideWhenUsed="1"/>
+    <w:lsdException w:name="toc 7" w:semiHidden="1" w:uiPriority="39" w:unhideWhenUsed="1"/>
+    <w:lsdException w:name="toc 8" w:semiHidden="1" w:uiPriority="39" w:unhideWhenUsed="1"/>
+    <w:lsdException w:name="toc 9" w:semiHidden="1" w:uiPriority="39" w:unhideWhenUsed="1"/>
     <w:lsdException w:name="Normal Indent" w:semiHidden="1" w:unhideWhenUsed="1"/>
     <w:lsdException w:name="footnote text" w:semiHidden="1" w:unhideWhenUsed="1"/>
     <w:lsdException w:name="annotation text" w:semiHidden="1" w:unhideWhenUsed="1"/>
     <w:lsdException w:name="header" w:semiHidden="1" w:unhideWhenUsed="1"/>
     <w:lsdException w:name="footer" w:semiHidden="1" w:unhideWhenUsed="1"/>
     <w:lsdException w:name="index heading" w:semiHidden="1" w:unhideWhenUsed="1"/>
-    <w:lsdException w:name="caption" w:uiPriority="35" w:semiHidden="1" w:unhideWhenUsed="1" w:qFormat="1"/>
+    <w:lsdException w:name="caption" w:semiHidden="1" w:uiPriority="35" w:unhideWhenUsed="1" w:qFormat="1"/>
     <w:lsdException w:name="table of figures" w:semiHidden="1" w:unhideWhenUsed="1"/>
     <w:lsdException w:name="envelope address" w:semiHidden="1" w:unhideWhenUsed="1"/>
     <w:lsdException w:name="envelope return" w:semiHidden="1" w:unhideWhenUsed="1"/>
@@ -2309,7 +4544,7 @@
     <w:lsdException w:name="Title" w:uiPriority="10" w:qFormat="1"/>
     <w:lsdException w:name="Closing" w:semiHidden="1" w:unhideWhenUsed="1"/>
     <w:lsdException w:name="Signature" w:semiHidden="1" w:unhideWhenUsed="1"/>
-    <w:lsdException w:name="Default Paragraph Font" w:uiPriority="1" w:semiHidden="1" w:unhideWhenUsed="1"/>
+    <w:lsdException w:name="Default Paragraph Font" w:semiHidden="1" w:uiPriority="1" w:unhideWhenUsed="1"/>
     <w:lsdException w:name="Body Text" w:semiHidden="1" w:unhideWhenUsed="1"/>
     <w:lsdException w:name="Body Text Indent" w:semiHidden="1" w:unhideWhenUsed="1"/>
     <w:lsdException w:name="List Continue" w:semiHidden="1" w:unhideWhenUsed="1"/>
@@ -2509,8 +4744,8 @@
     <w:lsdException w:name="Subtle Reference" w:uiPriority="31" w:qFormat="1"/>
     <w:lsdException w:name="Intense Reference" w:uiPriority="32" w:qFormat="1"/>
     <w:lsdException w:name="Book Title" w:uiPriority="33" w:qFormat="1"/>
-    <w:lsdException w:name="Bibliography" w:uiPriority="37" w:semiHidden="1" w:unhideWhenUsed="1"/>
-    <w:lsdException w:name="TOC Heading" w:uiPriority="39" w:semiHidden="1" w:unhideWhenUsed="1" w:qFormat="1"/>
+    <w:lsdException w:name="Bibliography" w:semiHidden="1" w:uiPriority="37" w:unhideWhenUsed="1"/>
+    <w:lsdException w:name="TOC Heading" w:semiHidden="1" w:uiPriority="39" w:unhideWhenUsed="1" w:qFormat="1"/>
     <w:lsdException w:name="Plain Table 1" w:uiPriority="41"/>
     <w:lsdException w:name="Plain Table 2" w:uiPriority="42"/>
     <w:lsdException w:name="Plain Table 3" w:uiPriority="43"/>
@@ -2621,7 +4856,7 @@
     <w:lsdException w:name="Unresolved Mention" w:semiHidden="1" w:unhideWhenUsed="1"/>
     <w:lsdException w:name="Smart Link" w:semiHidden="1" w:unhideWhenUsed="1"/>
   </w:latentStyles>
-  <w:style w:type="paragraph" w:styleId="Normal" w:default="1">
+  <w:style w:type="paragraph" w:default="1" w:styleId="Normal">
     <w:name w:val="Normal"/>
     <w:qFormat/>
   </w:style>
@@ -2640,7 +4875,7 @@
       <w:outlineLvl w:val="0"/>
     </w:pPr>
     <w:rPr>
-      <w:rFonts w:asciiTheme="majorHAnsi" w:hAnsiTheme="majorHAnsi" w:eastAsiaTheme="majorEastAsia" w:cstheme="majorBidi"/>
+      <w:rFonts w:asciiTheme="majorHAnsi" w:eastAsiaTheme="majorEastAsia" w:hAnsiTheme="majorHAnsi" w:cstheme="majorBidi"/>
       <w:b/>
       <w:bCs/>
       <w:color w:val="365F91" w:themeColor="accent1" w:themeShade="BF"/>
@@ -2664,7 +4899,7 @@
       <w:outlineLvl w:val="1"/>
     </w:pPr>
     <w:rPr>
-      <w:rFonts w:asciiTheme="majorHAnsi" w:hAnsiTheme="majorHAnsi" w:eastAsiaTheme="majorEastAsia" w:cstheme="majorBidi"/>
+      <w:rFonts w:asciiTheme="majorHAnsi" w:eastAsiaTheme="majorEastAsia" w:hAnsiTheme="majorHAnsi" w:cstheme="majorBidi"/>
       <w:b/>
       <w:bCs/>
       <w:color w:val="4F81BD" w:themeColor="accent1"/>
@@ -2672,13 +4907,13 @@
       <w:szCs w:val="26"/>
     </w:rPr>
   </w:style>
-  <w:style w:type="character" w:styleId="DefaultParagraphFont" w:default="1">
+  <w:style w:type="character" w:default="1" w:styleId="DefaultParagraphFont">
     <w:name w:val="Default Paragraph Font"/>
     <w:uiPriority w:val="1"/>
     <w:semiHidden/>
     <w:unhideWhenUsed/>
   </w:style>
-  <w:style w:type="table" w:styleId="TableNormal" w:default="1">
+  <w:style w:type="table" w:default="1" w:styleId="TableNormal">
     <w:name w:val="Normal Table"/>
     <w:uiPriority w:val="99"/>
     <w:semiHidden/>
@@ -2693,7 +4928,7 @@
       </w:tblCellMar>
     </w:tblPr>
   </w:style>
-  <w:style w:type="numbering" w:styleId="NoList" w:default="1">
+  <w:style w:type="numbering" w:default="1" w:styleId="NoList">
     <w:name w:val="No List"/>
     <w:uiPriority w:val="99"/>
     <w:semiHidden/>
@@ -2709,13 +4944,13 @@
     <w:rsid w:val="003F046D"/>
     <w:pPr>
       <w:pBdr>
-        <w:bottom w:val="single" w:color="4F81BD" w:themeColor="accent1" w:sz="8" w:space="4"/>
+        <w:bottom w:val="single" w:sz="8" w:space="4" w:color="4F81BD" w:themeColor="accent1"/>
       </w:pBdr>
       <w:spacing w:after="300" w:line="240" w:lineRule="auto"/>
       <w:contextualSpacing/>
     </w:pPr>
     <w:rPr>
-      <w:rFonts w:asciiTheme="majorHAnsi" w:hAnsiTheme="majorHAnsi" w:eastAsiaTheme="majorEastAsia" w:cstheme="majorBidi"/>
+      <w:rFonts w:asciiTheme="majorHAnsi" w:eastAsiaTheme="majorEastAsia" w:hAnsiTheme="majorHAnsi" w:cstheme="majorBidi"/>
       <w:color w:val="17365D" w:themeColor="text2" w:themeShade="BF"/>
       <w:spacing w:val="5"/>
       <w:kern w:val="28"/>
@@ -2723,14 +4958,14 @@
       <w:szCs w:val="52"/>
     </w:rPr>
   </w:style>
-  <w:style w:type="character" w:styleId="TitleChar" w:customStyle="1">
+  <w:style w:type="character" w:customStyle="1" w:styleId="TitleChar">
     <w:name w:val="Title Char"/>
     <w:basedOn w:val="DefaultParagraphFont"/>
     <w:link w:val="Title"/>
     <w:uiPriority w:val="10"/>
     <w:rsid w:val="003F046D"/>
     <w:rPr>
-      <w:rFonts w:asciiTheme="majorHAnsi" w:hAnsiTheme="majorHAnsi" w:eastAsiaTheme="majorEastAsia" w:cstheme="majorBidi"/>
+      <w:rFonts w:asciiTheme="majorHAnsi" w:eastAsiaTheme="majorEastAsia" w:hAnsiTheme="majorHAnsi" w:cstheme="majorBidi"/>
       <w:color w:val="17365D" w:themeColor="text2" w:themeShade="BF"/>
       <w:spacing w:val="5"/>
       <w:kern w:val="28"/>
@@ -2738,14 +4973,14 @@
       <w:szCs w:val="52"/>
     </w:rPr>
   </w:style>
-  <w:style w:type="character" w:styleId="Heading1Char" w:customStyle="1">
+  <w:style w:type="character" w:customStyle="1" w:styleId="Heading1Char">
     <w:name w:val="Heading 1 Char"/>
     <w:basedOn w:val="DefaultParagraphFont"/>
     <w:link w:val="Heading1"/>
     <w:uiPriority w:val="9"/>
     <w:rsid w:val="003F046D"/>
     <w:rPr>
-      <w:rFonts w:asciiTheme="majorHAnsi" w:hAnsiTheme="majorHAnsi" w:eastAsiaTheme="majorEastAsia" w:cstheme="majorBidi"/>
+      <w:rFonts w:asciiTheme="majorHAnsi" w:eastAsiaTheme="majorEastAsia" w:hAnsiTheme="majorHAnsi" w:cstheme="majorBidi"/>
       <w:b/>
       <w:bCs/>
       <w:color w:val="365F91" w:themeColor="accent1" w:themeShade="BF"/>
@@ -2770,7 +5005,7 @@
       <w:szCs w:val="16"/>
     </w:rPr>
   </w:style>
-  <w:style w:type="character" w:styleId="BalloonTextChar" w:customStyle="1">
+  <w:style w:type="character" w:customStyle="1" w:styleId="BalloonTextChar">
     <w:name w:val="Balloon Text Char"/>
     <w:basedOn w:val="DefaultParagraphFont"/>
     <w:link w:val="BalloonText"/>
@@ -2794,14 +5029,14 @@
       <w:u w:val="single"/>
     </w:rPr>
   </w:style>
-  <w:style w:type="character" w:styleId="Heading2Char" w:customStyle="1">
+  <w:style w:type="character" w:customStyle="1" w:styleId="Heading2Char">
     <w:name w:val="Heading 2 Char"/>
     <w:basedOn w:val="DefaultParagraphFont"/>
     <w:link w:val="Heading2"/>
     <w:uiPriority w:val="9"/>
     <w:rsid w:val="00532CC7"/>
     <w:rPr>
-      <w:rFonts w:asciiTheme="majorHAnsi" w:hAnsiTheme="majorHAnsi" w:eastAsiaTheme="majorEastAsia" w:cstheme="majorBidi"/>
+      <w:rFonts w:asciiTheme="majorHAnsi" w:eastAsiaTheme="majorEastAsia" w:hAnsiTheme="majorHAnsi" w:cstheme="majorBidi"/>
       <w:b/>
       <w:bCs/>
       <w:color w:val="4F81BD" w:themeColor="accent1"/>

</xml_diff>

<commit_message>
add reference to question 6 in assignment document
</commit_message>
<xml_diff>
--- a/Assignment2/NSQ1 S25 Course Assignment 2.docx
+++ b/Assignment2/NSQ1 S25 Course Assignment 2.docx
@@ -2478,6 +2478,25 @@
     </w:p>
     <w:p>
       <w:pPr>
+        <w:rPr>
+          <w:b/>
+          <w:bCs/>
+          <w:u w:val="single"/>
+          <w:lang w:val="en-GB"/>
+        </w:rPr>
+      </w:pPr>
+      <w:r>
+        <w:rPr>
+          <w:b/>
+          <w:bCs/>
+          <w:u w:val="single"/>
+          <w:lang w:val="en-GB"/>
+        </w:rPr>
+        <w:t>In question6.graphql, index.js &amp; resolvers.js</w:t>
+      </w:r>
+    </w:p>
+    <w:p>
+      <w:pPr>
         <w:ind w:left="720"/>
         <w:rPr>
           <w:lang w:val="en-GB"/>
@@ -2932,6 +2951,7 @@
         <w:rPr>
           <w:lang w:val="en-GB"/>
         </w:rPr>
+        <w:lastRenderedPageBreak/>
         <w:t>Improved read performance: embedding order_details in orders allowed fetching order information in a single query.</w:t>
       </w:r>
     </w:p>
@@ -2950,7 +2970,6 @@
         <w:rPr>
           <w:lang w:val="en-GB"/>
         </w:rPr>
-        <w:lastRenderedPageBreak/>
         <w:t>Increased storage space: because of embedding there were a few redundancies, but it was worth it due to faster reads.</w:t>
       </w:r>
     </w:p>
@@ -3435,6 +3454,7 @@
         <w:rPr>
           <w:lang w:val="en-GB"/>
         </w:rPr>
+        <w:lastRenderedPageBreak/>
         <w:t>Disadvantages</w:t>
       </w:r>
     </w:p>
@@ -3471,7 +3491,6 @@
         <w:rPr>
           <w:lang w:val="en-GB"/>
         </w:rPr>
-        <w:lastRenderedPageBreak/>
         <w:t>Complex updates: updating deep nested fields requires careful query structure.</w:t>
       </w:r>
     </w:p>

</xml_diff>